<commit_message>
Final approve and release
</commit_message>
<xml_diff>
--- a/Input Documents/CR/PO_SAG_CR_Glasses.docx
+++ b/Input Documents/CR/PO_SAG_CR_Glasses.docx
@@ -1,6 +1,6 @@
 
 <file path=word/document.xml><?xml version="1.0" encoding="utf-8"?>
-<w:document xmlns:wpc="http://schemas.microsoft.com/office/word/2010/wordprocessingCanvas" xmlns:cx="http://schemas.microsoft.com/office/drawing/2014/chartex" xmlns:cx1="http://schemas.microsoft.com/office/drawing/2015/9/8/chartex" xmlns:cx2="http://schemas.microsoft.com/office/drawing/2015/10/21/chartex" xmlns:cx3="http://schemas.microsoft.com/office/drawing/2016/5/9/chartex" xmlns:cx4="http://schemas.microsoft.com/office/drawing/2016/5/10/chartex" xmlns:cx5="http://schemas.microsoft.com/office/drawing/2016/5/11/chartex" xmlns:cx6="http://schemas.microsoft.com/office/drawing/2016/5/12/chartex" xmlns:cx7="http://schemas.microsoft.com/office/drawing/2016/5/13/chartex" xmlns:cx8="http://schemas.microsoft.com/office/drawing/2016/5/14/chartex" xmlns:mc="http://schemas.openxmlformats.org/markup-compatibility/2006" xmlns:aink="http://schemas.microsoft.com/office/drawing/2016/ink" xmlns:am3d="http://schemas.microsoft.com/office/drawing/2017/model3d" xmlns:o="urn:schemas-microsoft-com:office:office" xmlns:oel="http://schemas.microsoft.com/office/2019/extlst" xmlns:r="http://schemas.openxmlformats.org/officeDocument/2006/relationships" xmlns:m="http://schemas.openxmlformats.org/officeDocument/2006/math" xmlns:v="urn:schemas-microsoft-com:vml" xmlns:wp14="http://schemas.microsoft.com/office/word/2010/wordprocessingDrawing" xmlns:wp="http://schemas.openxmlformats.org/drawingml/2006/wordprocessingDrawing" xmlns:w10="urn:schemas-microsoft-com:office:word" xmlns:w="http://schemas.openxmlformats.org/wordprocessingml/2006/main" xmlns:w14="http://schemas.microsoft.com/office/word/2010/wordml" xmlns:w15="http://schemas.microsoft.com/office/word/2012/wordml" xmlns:w16cex="http://schemas.microsoft.com/office/word/2018/wordml/cex" xmlns:w16cid="http://schemas.microsoft.com/office/word/2016/wordml/cid" xmlns:w16="http://schemas.microsoft.com/office/word/2018/wordml" xmlns:w16sdtdh="http://schemas.microsoft.com/office/word/2020/wordml/sdtdatahash" xmlns:w16se="http://schemas.microsoft.com/office/word/2015/wordml/symex" xmlns:wpg="http://schemas.microsoft.com/office/word/2010/wordprocessingGroup" xmlns:wpi="http://schemas.microsoft.com/office/word/2010/wordprocessingInk" xmlns:wne="http://schemas.microsoft.com/office/word/2006/wordml" xmlns:wps="http://schemas.microsoft.com/office/word/2010/wordprocessingShape" mc:Ignorable="w14 w15 w16se w16cid w16 w16cex w16sdtdh wp14">
+<w:document xmlns:wpc="http://schemas.microsoft.com/office/word/2010/wordprocessingCanvas" xmlns:mc="http://schemas.openxmlformats.org/markup-compatibility/2006" xmlns:o="urn:schemas-microsoft-com:office:office" xmlns:r="http://schemas.openxmlformats.org/officeDocument/2006/relationships" xmlns:m="http://schemas.openxmlformats.org/officeDocument/2006/math" xmlns:v="urn:schemas-microsoft-com:vml" xmlns:wp14="http://schemas.microsoft.com/office/word/2010/wordprocessingDrawing" xmlns:wp="http://schemas.openxmlformats.org/drawingml/2006/wordprocessingDrawing" xmlns:w10="urn:schemas-microsoft-com:office:word" xmlns:w="http://schemas.openxmlformats.org/wordprocessingml/2006/main" xmlns:w14="http://schemas.microsoft.com/office/word/2010/wordml" xmlns:w15="http://schemas.microsoft.com/office/word/2012/wordml" xmlns:wpg="http://schemas.microsoft.com/office/word/2010/wordprocessingGroup" xmlns:wpi="http://schemas.microsoft.com/office/word/2010/wordprocessingInk" xmlns:wne="http://schemas.microsoft.com/office/word/2006/wordml" xmlns:wps="http://schemas.microsoft.com/office/word/2010/wordprocessingShape" mc:Ignorable="w14 w15 wp14">
   <w:body>
     <w:p>
       <w:pPr>
@@ -35,6 +35,7 @@
           <w:tag w:val="goog_rdk_0"/>
           <w:id w:val="-263075408"/>
         </w:sdtPr>
+        <w:sdtEndPr/>
         <w:sdtContent/>
       </w:sdt>
       <w:r>
@@ -45,14 +46,35 @@
           <w:sz w:val="82"/>
           <w:szCs w:val="82"/>
         </w:rPr>
-        <w:t>PO_SAG_CR_Glasses</w:t>
-      </w:r>
+        <w:t>SAG</w:t>
+      </w:r>
+      <w:r>
+        <w:rPr>
+          <w:rFonts w:ascii="Roboto" w:eastAsia="Roboto" w:hAnsi="Roboto" w:cs="Roboto"/>
+          <w:b/>
+          <w:color w:val="3C78D8"/>
+          <w:sz w:val="82"/>
+          <w:szCs w:val="82"/>
+        </w:rPr>
+        <w:t xml:space="preserve"> </w:t>
+      </w:r>
+      <w:r>
+        <w:rPr>
+          <w:rFonts w:ascii="Roboto" w:eastAsia="Roboto" w:hAnsi="Roboto" w:cs="Roboto"/>
+          <w:b/>
+          <w:color w:val="3C78D8"/>
+          <w:sz w:val="82"/>
+          <w:szCs w:val="82"/>
+        </w:rPr>
+        <w:t>Glasses</w:t>
+      </w:r>
+      <w:bookmarkStart w:id="0" w:name="_GoBack"/>
+      <w:bookmarkEnd w:id="0"/>
     </w:p>
     <w:p>
       <w:pPr>
         <w:bidi/>
         <w:ind w:left="-720" w:right="-720"/>
-        <w:jc w:val="center"/>
         <w:rPr>
           <w:b/>
           <w:sz w:val="42"/>
@@ -64,201 +86,365 @@
           <w:b/>
           <w:rtl/>
         </w:rPr>
-        <w:t xml:space="preserve">ـــــــــــــــــــــــــــــــــــــــــــــــــــــــــــــــــــــــــــــــــــــــــــــــــــــــــــــــــــــــــــــــــــــــــــــــــــــــــــــــــــــــــــــــــــــــــــــــــــــــــــــــــــــــــــــــــــــــــــــــــــــــ   </w:t>
+        <w:t>ــــــــــــــــــــــــــــــــــــــــــــــــــــــــــــــــــــــــــــــــــــــــــــــــــــــــــــــــــــــــــــــــــــــــــــــــــــــــــــــــــــــــــــــــــــــــــــــــــــــــــــــ</w:t>
+      </w:r>
+      <w:r>
+        <w:rPr>
+          <w:b/>
+          <w:rtl/>
+        </w:rPr>
+        <w:t>ــــــــــــــــــــــ</w:t>
+      </w:r>
+      <w:r>
+        <w:rPr>
+          <w:b/>
+          <w:rtl/>
+        </w:rPr>
+        <w:t xml:space="preserve">ـــــــــ   </w:t>
       </w:r>
     </w:p>
-    <w:p>
-      <w:pPr>
-        <w:pStyle w:val="NormalWeb"/>
-        <w:spacing w:before="0" w:beforeAutospacing="0" w:after="0" w:afterAutospacing="0"/>
-      </w:pPr>
-      <w:r>
-        <w:rPr>
-          <w:rFonts w:ascii="Arial" w:hAnsi="Arial" w:cs="Arial"/>
+    <w:sdt>
+      <w:sdtPr>
+        <w:id w:val="-665937463"/>
+        <w:docPartObj>
+          <w:docPartGallery w:val="Table of Contents"/>
+          <w:docPartUnique/>
+        </w:docPartObj>
+      </w:sdtPr>
+      <w:sdtEndPr>
+        <w:rPr>
+          <w:rFonts w:ascii="Arial" w:eastAsia="Arial" w:hAnsi="Arial" w:cs="Arial"/>
           <w:b/>
           <w:bCs/>
-          <w:color w:val="000000"/>
-          <w:sz w:val="32"/>
-          <w:szCs w:val="32"/>
-        </w:rPr>
-        <w:t>Table of Contents</w:t>
-      </w:r>
-    </w:p>
+          <w:noProof/>
+          <w:color w:val="auto"/>
+          <w:sz w:val="22"/>
+          <w:szCs w:val="22"/>
+          <w:lang w:val="en"/>
+        </w:rPr>
+      </w:sdtEndPr>
+      <w:sdtContent>
+        <w:p>
+          <w:pPr>
+            <w:pStyle w:val="TOCHeading"/>
+          </w:pPr>
+          <w:r>
+            <w:t>Table of Contents</w:t>
+          </w:r>
+        </w:p>
+        <w:p>
+          <w:pPr>
+            <w:pStyle w:val="TOC1"/>
+            <w:tabs>
+              <w:tab w:val="right" w:leader="dot" w:pos="9350"/>
+            </w:tabs>
+            <w:rPr>
+              <w:noProof/>
+            </w:rPr>
+          </w:pPr>
+          <w:r>
+            <w:rPr>
+              <w:b/>
+              <w:bCs/>
+              <w:noProof/>
+            </w:rPr>
+            <w:fldChar w:fldCharType="begin"/>
+          </w:r>
+          <w:r>
+            <w:rPr>
+              <w:b/>
+              <w:bCs/>
+              <w:noProof/>
+            </w:rPr>
+            <w:instrText xml:space="preserve"> TOC \o "1-3" \h \z \u </w:instrText>
+          </w:r>
+          <w:r>
+            <w:rPr>
+              <w:b/>
+              <w:bCs/>
+              <w:noProof/>
+            </w:rPr>
+            <w:fldChar w:fldCharType="separate"/>
+          </w:r>
+          <w:hyperlink w:anchor="_Toc118458224" w:history="1">
+            <w:r>
+              <w:rPr>
+                <w:rStyle w:val="Hyperlink"/>
+                <w:noProof/>
+              </w:rPr>
+              <w:t>Document Status:</w:t>
+            </w:r>
+            <w:r>
+              <w:rPr>
+                <w:noProof/>
+                <w:webHidden/>
+              </w:rPr>
+              <w:tab/>
+            </w:r>
+            <w:r>
+              <w:rPr>
+                <w:noProof/>
+                <w:webHidden/>
+              </w:rPr>
+              <w:fldChar w:fldCharType="begin"/>
+            </w:r>
+            <w:r>
+              <w:rPr>
+                <w:noProof/>
+                <w:webHidden/>
+              </w:rPr>
+              <w:instrText xml:space="preserve"> PAGEREF _Toc118458224 \h </w:instrText>
+            </w:r>
+            <w:r>
+              <w:rPr>
+                <w:noProof/>
+                <w:webHidden/>
+              </w:rPr>
+            </w:r>
+            <w:r>
+              <w:rPr>
+                <w:noProof/>
+                <w:webHidden/>
+              </w:rPr>
+              <w:fldChar w:fldCharType="separate"/>
+            </w:r>
+            <w:r>
+              <w:rPr>
+                <w:noProof/>
+                <w:webHidden/>
+              </w:rPr>
+              <w:t>1</w:t>
+            </w:r>
+            <w:r>
+              <w:rPr>
+                <w:noProof/>
+                <w:webHidden/>
+              </w:rPr>
+              <w:fldChar w:fldCharType="end"/>
+            </w:r>
+          </w:hyperlink>
+        </w:p>
+        <w:p>
+          <w:pPr>
+            <w:pStyle w:val="TOC1"/>
+            <w:tabs>
+              <w:tab w:val="right" w:leader="dot" w:pos="9350"/>
+            </w:tabs>
+            <w:rPr>
+              <w:noProof/>
+            </w:rPr>
+          </w:pPr>
+          <w:hyperlink w:anchor="_Toc118458225" w:history="1">
+            <w:r>
+              <w:rPr>
+                <w:rStyle w:val="Hyperlink"/>
+                <w:noProof/>
+              </w:rPr>
+              <w:t>Document History:</w:t>
+            </w:r>
+            <w:r>
+              <w:rPr>
+                <w:noProof/>
+                <w:webHidden/>
+              </w:rPr>
+              <w:tab/>
+            </w:r>
+            <w:r>
+              <w:rPr>
+                <w:noProof/>
+                <w:webHidden/>
+              </w:rPr>
+              <w:fldChar w:fldCharType="begin"/>
+            </w:r>
+            <w:r>
+              <w:rPr>
+                <w:noProof/>
+                <w:webHidden/>
+              </w:rPr>
+              <w:instrText xml:space="preserve"> PAGEREF _Toc118458225 \h </w:instrText>
+            </w:r>
+            <w:r>
+              <w:rPr>
+                <w:noProof/>
+                <w:webHidden/>
+              </w:rPr>
+            </w:r>
+            <w:r>
+              <w:rPr>
+                <w:noProof/>
+                <w:webHidden/>
+              </w:rPr>
+              <w:fldChar w:fldCharType="separate"/>
+            </w:r>
+            <w:r>
+              <w:rPr>
+                <w:noProof/>
+                <w:webHidden/>
+              </w:rPr>
+              <w:t>1</w:t>
+            </w:r>
+            <w:r>
+              <w:rPr>
+                <w:noProof/>
+                <w:webHidden/>
+              </w:rPr>
+              <w:fldChar w:fldCharType="end"/>
+            </w:r>
+          </w:hyperlink>
+        </w:p>
+        <w:p>
+          <w:pPr>
+            <w:pStyle w:val="TOC1"/>
+            <w:tabs>
+              <w:tab w:val="right" w:leader="dot" w:pos="9350"/>
+            </w:tabs>
+            <w:rPr>
+              <w:noProof/>
+            </w:rPr>
+          </w:pPr>
+          <w:hyperlink w:anchor="_Toc118458226" w:history="1">
+            <w:r>
+              <w:rPr>
+                <w:rStyle w:val="Hyperlink"/>
+                <w:noProof/>
+              </w:rPr>
+              <w:t>Project Description:</w:t>
+            </w:r>
+            <w:r>
+              <w:rPr>
+                <w:noProof/>
+                <w:webHidden/>
+              </w:rPr>
+              <w:tab/>
+            </w:r>
+            <w:r>
+              <w:rPr>
+                <w:noProof/>
+                <w:webHidden/>
+              </w:rPr>
+              <w:fldChar w:fldCharType="begin"/>
+            </w:r>
+            <w:r>
+              <w:rPr>
+                <w:noProof/>
+                <w:webHidden/>
+              </w:rPr>
+              <w:instrText xml:space="preserve"> PAGEREF _Toc118458226 \h </w:instrText>
+            </w:r>
+            <w:r>
+              <w:rPr>
+                <w:noProof/>
+                <w:webHidden/>
+              </w:rPr>
+            </w:r>
+            <w:r>
+              <w:rPr>
+                <w:noProof/>
+                <w:webHidden/>
+              </w:rPr>
+              <w:fldChar w:fldCharType="separate"/>
+            </w:r>
+            <w:r>
+              <w:rPr>
+                <w:noProof/>
+                <w:webHidden/>
+              </w:rPr>
+              <w:t>2</w:t>
+            </w:r>
+            <w:r>
+              <w:rPr>
+                <w:noProof/>
+                <w:webHidden/>
+              </w:rPr>
+              <w:fldChar w:fldCharType="end"/>
+            </w:r>
+          </w:hyperlink>
+        </w:p>
+        <w:p>
+          <w:pPr>
+            <w:pStyle w:val="TOC1"/>
+            <w:tabs>
+              <w:tab w:val="right" w:leader="dot" w:pos="9350"/>
+            </w:tabs>
+            <w:rPr>
+              <w:noProof/>
+            </w:rPr>
+          </w:pPr>
+          <w:hyperlink w:anchor="_Toc118458227" w:history="1">
+            <w:r>
+              <w:rPr>
+                <w:rStyle w:val="Hyperlink"/>
+                <w:noProof/>
+              </w:rPr>
+              <w:t>Requirements Mapping:</w:t>
+            </w:r>
+            <w:r>
+              <w:rPr>
+                <w:noProof/>
+                <w:webHidden/>
+              </w:rPr>
+              <w:tab/>
+            </w:r>
+            <w:r>
+              <w:rPr>
+                <w:noProof/>
+                <w:webHidden/>
+              </w:rPr>
+              <w:fldChar w:fldCharType="begin"/>
+            </w:r>
+            <w:r>
+              <w:rPr>
+                <w:noProof/>
+                <w:webHidden/>
+              </w:rPr>
+              <w:instrText xml:space="preserve"> PAGEREF _Toc118458227 \h </w:instrText>
+            </w:r>
+            <w:r>
+              <w:rPr>
+                <w:noProof/>
+                <w:webHidden/>
+              </w:rPr>
+            </w:r>
+            <w:r>
+              <w:rPr>
+                <w:noProof/>
+                <w:webHidden/>
+              </w:rPr>
+              <w:fldChar w:fldCharType="separate"/>
+            </w:r>
+            <w:r>
+              <w:rPr>
+                <w:noProof/>
+                <w:webHidden/>
+              </w:rPr>
+              <w:t>2</w:t>
+            </w:r>
+            <w:r>
+              <w:rPr>
+                <w:noProof/>
+                <w:webHidden/>
+              </w:rPr>
+              <w:fldChar w:fldCharType="end"/>
+            </w:r>
+          </w:hyperlink>
+        </w:p>
+        <w:p>
+          <w:r>
+            <w:rPr>
+              <w:b/>
+              <w:bCs/>
+              <w:noProof/>
+            </w:rPr>
+            <w:fldChar w:fldCharType="end"/>
+          </w:r>
+        </w:p>
+      </w:sdtContent>
+    </w:sdt>
     <w:p>
       <w:pPr>
-        <w:pStyle w:val="NormalWeb"/>
-        <w:spacing w:before="80" w:beforeAutospacing="0" w:after="0" w:afterAutospacing="0"/>
-      </w:pPr>
-      <w:hyperlink r:id="rId6" w:anchor="heading=h.gjdgxs" w:history="1">
-        <w:r>
-          <w:rPr>
-            <w:rStyle w:val="Hyperlink"/>
-            <w:rFonts w:ascii="Arial" w:hAnsi="Arial" w:cs="Arial"/>
-            <w:color w:val="000000"/>
-            <w:sz w:val="28"/>
-            <w:szCs w:val="28"/>
-          </w:rPr>
-          <w:t>Document Status:</w:t>
-        </w:r>
-        <w:r>
-          <w:rPr>
-            <w:rStyle w:val="apple-tab-span"/>
-            <w:rFonts w:ascii="Arial" w:hAnsi="Arial" w:cs="Arial"/>
-            <w:color w:val="000000"/>
-            <w:sz w:val="28"/>
-            <w:szCs w:val="28"/>
-          </w:rPr>
-          <w:tab/>
-        </w:r>
-      </w:hyperlink>
-      <w:r>
-        <w:rPr>
-          <w:rFonts w:ascii="Arial" w:hAnsi="Arial" w:cs="Arial"/>
-          <w:color w:val="000000"/>
-          <w:sz w:val="28"/>
-          <w:szCs w:val="28"/>
-        </w:rPr>
-        <w:t>………………………………………………………….</w:t>
-      </w:r>
-      <w:hyperlink r:id="rId7" w:anchor="heading=h.gjdgxs" w:history="1">
-        <w:r>
-          <w:rPr>
-            <w:rStyle w:val="Hyperlink"/>
-            <w:rFonts w:ascii="Arial" w:hAnsi="Arial" w:cs="Arial"/>
-            <w:color w:val="000000"/>
-            <w:sz w:val="28"/>
-            <w:szCs w:val="28"/>
-            <w:u w:val="none"/>
-          </w:rPr>
-          <w:t>1</w:t>
-        </w:r>
-      </w:hyperlink>
-    </w:p>
-    <w:p>
-      <w:pPr>
-        <w:pStyle w:val="NormalWeb"/>
-        <w:spacing w:before="60" w:beforeAutospacing="0" w:after="0" w:afterAutospacing="0"/>
-      </w:pPr>
-      <w:hyperlink r:id="rId8" w:anchor="heading=h.30j0zll" w:history="1">
-        <w:r>
-          <w:rPr>
-            <w:rStyle w:val="Hyperlink"/>
-            <w:rFonts w:ascii="Arial" w:hAnsi="Arial" w:cs="Arial"/>
-            <w:color w:val="000000"/>
-            <w:sz w:val="28"/>
-            <w:szCs w:val="28"/>
-          </w:rPr>
-          <w:t>Document History:</w:t>
-        </w:r>
-        <w:r>
-          <w:rPr>
-            <w:rStyle w:val="apple-tab-span"/>
-            <w:rFonts w:ascii="Arial" w:hAnsi="Arial" w:cs="Arial"/>
-            <w:color w:val="000000"/>
-            <w:sz w:val="28"/>
-            <w:szCs w:val="28"/>
-          </w:rPr>
-          <w:tab/>
-        </w:r>
-      </w:hyperlink>
-      <w:r>
-        <w:rPr>
-          <w:rFonts w:ascii="Arial" w:hAnsi="Arial" w:cs="Arial"/>
-          <w:color w:val="000000"/>
-          <w:sz w:val="28"/>
-          <w:szCs w:val="28"/>
-        </w:rPr>
-        <w:t>…………………………………………………….......2</w:t>
-      </w:r>
-    </w:p>
-    <w:p>
-      <w:pPr>
-        <w:pStyle w:val="NormalWeb"/>
-        <w:spacing w:before="60" w:beforeAutospacing="0" w:after="0" w:afterAutospacing="0"/>
-      </w:pPr>
-      <w:hyperlink r:id="rId9" w:anchor="heading=h.3znysh7" w:history="1">
-        <w:r>
-          <w:rPr>
-            <w:rStyle w:val="Hyperlink"/>
-            <w:rFonts w:ascii="Arial" w:hAnsi="Arial" w:cs="Arial"/>
-            <w:color w:val="000000"/>
-            <w:sz w:val="28"/>
-            <w:szCs w:val="28"/>
-          </w:rPr>
-          <w:t>Project Description:</w:t>
-        </w:r>
-        <w:r>
-          <w:rPr>
-            <w:rStyle w:val="apple-tab-span"/>
-            <w:rFonts w:ascii="Arial" w:hAnsi="Arial" w:cs="Arial"/>
-            <w:color w:val="000000"/>
-            <w:sz w:val="28"/>
-            <w:szCs w:val="28"/>
-          </w:rPr>
-          <w:tab/>
-        </w:r>
-      </w:hyperlink>
-      <w:r>
-        <w:rPr>
-          <w:rFonts w:ascii="Arial" w:hAnsi="Arial" w:cs="Arial"/>
-          <w:color w:val="000000"/>
-          <w:sz w:val="28"/>
-          <w:szCs w:val="28"/>
-        </w:rPr>
-        <w:t>…………………………………………………………3</w:t>
-      </w:r>
-    </w:p>
-    <w:p>
-      <w:pPr>
-        <w:pStyle w:val="NormalWeb"/>
-        <w:spacing w:before="60" w:beforeAutospacing="0" w:after="80" w:afterAutospacing="0"/>
-      </w:pPr>
-      <w:r>
-        <w:rPr>
-          <w:rFonts w:ascii="Arial" w:hAnsi="Arial" w:cs="Arial"/>
-          <w:color w:val="000000"/>
-          <w:sz w:val="28"/>
-          <w:szCs w:val="28"/>
-          <w:u w:val="single"/>
-        </w:rPr>
-        <w:t>R</w:t>
-      </w:r>
-      <w:hyperlink r:id="rId10" w:anchor="heading=h.3dy6vkm" w:history="1">
-        <w:r>
-          <w:rPr>
-            <w:rStyle w:val="Hyperlink"/>
-            <w:rFonts w:ascii="Arial" w:hAnsi="Arial" w:cs="Arial"/>
-            <w:color w:val="000000"/>
-            <w:sz w:val="28"/>
-            <w:szCs w:val="28"/>
-          </w:rPr>
-          <w:t xml:space="preserve">equirements </w:t>
-        </w:r>
-      </w:hyperlink>
-      <w:r>
-        <w:rPr>
-          <w:rFonts w:ascii="Arial" w:hAnsi="Arial" w:cs="Arial"/>
-          <w:color w:val="000000"/>
-          <w:sz w:val="28"/>
-          <w:szCs w:val="28"/>
-          <w:u w:val="single"/>
-        </w:rPr>
-        <w:t>Mapping</w:t>
-      </w:r>
-      <w:r>
-        <w:rPr>
-          <w:rFonts w:ascii="Arial" w:hAnsi="Arial" w:cs="Arial"/>
-          <w:color w:val="000000"/>
-          <w:sz w:val="28"/>
-          <w:szCs w:val="28"/>
-        </w:rPr>
-        <w:t>:  ..............................................................................4</w:t>
-      </w:r>
-    </w:p>
-    <w:p>
-      <w:pPr>
-        <w:pStyle w:val="Title"/>
-      </w:pPr>
+        <w:pStyle w:val="Heading1"/>
+      </w:pPr>
+      <w:bookmarkStart w:id="1" w:name="_Toc118458224"/>
       <w:r>
         <w:t xml:space="preserve">Document </w:t>
       </w:r>
@@ -266,13 +452,17 @@
         <w:t>Status</w:t>
       </w:r>
       <w:r>
-        <w:t xml:space="preserve">: </w:t>
+        <w:t>:</w:t>
+      </w:r>
+      <w:bookmarkEnd w:id="1"/>
+      <w:r>
+        <w:t xml:space="preserve"> </w:t>
       </w:r>
     </w:p>
     <w:tbl>
       <w:tblPr>
         <w:tblStyle w:val="a3"/>
-        <w:tblW w:w="0" w:type="auto"/>
+        <w:tblW w:w="9161" w:type="dxa"/>
         <w:tblBorders>
           <w:top w:val="single" w:sz="6" w:space="0" w:color="000000"/>
           <w:left w:val="single" w:sz="6" w:space="0" w:color="000000"/>
@@ -284,14 +474,17 @@
         <w:tblLook w:val="04A0" w:firstRow="1" w:lastRow="0" w:firstColumn="1" w:lastColumn="0" w:noHBand="0" w:noVBand="1"/>
       </w:tblPr>
       <w:tblGrid>
-        <w:gridCol w:w="1948"/>
-        <w:gridCol w:w="2166"/>
-        <w:gridCol w:w="2012"/>
+        <w:gridCol w:w="1972"/>
+        <w:gridCol w:w="4180"/>
+        <w:gridCol w:w="3009"/>
       </w:tblGrid>
       <w:tr>
-        <w:tc>
-          <w:tcPr>
-            <w:tcW w:w="0" w:type="auto"/>
+        <w:trPr>
+          <w:trHeight w:val="259"/>
+        </w:trPr>
+        <w:tc>
+          <w:tcPr>
+            <w:tcW w:w="1972" w:type="dxa"/>
             <w:shd w:val="clear" w:color="auto" w:fill="A4C2F4"/>
             <w:tcMar>
               <w:top w:w="100" w:type="dxa"/>
@@ -326,7 +519,7 @@
         </w:tc>
         <w:tc>
           <w:tcPr>
-            <w:tcW w:w="0" w:type="auto"/>
+            <w:tcW w:w="7189" w:type="dxa"/>
             <w:gridSpan w:val="2"/>
             <w:shd w:val="clear" w:color="auto" w:fill="auto"/>
             <w:tcMar>
@@ -349,16 +542,24 @@
               <w:spacing w:line="240" w:lineRule="auto"/>
               <w:jc w:val="center"/>
             </w:pPr>
-            <w:r>
-              <w:t>PO_SAG_CR_Glasses</w:t>
-            </w:r>
+            <w:proofErr w:type="spellStart"/>
+            <w:r>
+              <w:t>PO_SAG_CR_</w:t>
+            </w:r>
+            <w:r>
+              <w:t>Glasses</w:t>
+            </w:r>
+            <w:proofErr w:type="spellEnd"/>
           </w:p>
         </w:tc>
       </w:tr>
       <w:tr>
-        <w:tc>
-          <w:tcPr>
-            <w:tcW w:w="0" w:type="auto"/>
+        <w:trPr>
+          <w:trHeight w:val="259"/>
+        </w:trPr>
+        <w:tc>
+          <w:tcPr>
+            <w:tcW w:w="1972" w:type="dxa"/>
             <w:shd w:val="clear" w:color="auto" w:fill="A4C2F4"/>
             <w:tcMar>
               <w:top w:w="100" w:type="dxa"/>
@@ -393,7 +594,7 @@
         </w:tc>
         <w:tc>
           <w:tcPr>
-            <w:tcW w:w="0" w:type="auto"/>
+            <w:tcW w:w="7189" w:type="dxa"/>
             <w:gridSpan w:val="2"/>
             <w:shd w:val="clear" w:color="auto" w:fill="auto"/>
             <w:tcMar>
@@ -423,9 +624,12 @@
         </w:tc>
       </w:tr>
       <w:tr>
-        <w:tc>
-          <w:tcPr>
-            <w:tcW w:w="0" w:type="auto"/>
+        <w:trPr>
+          <w:trHeight w:val="314"/>
+        </w:trPr>
+        <w:tc>
+          <w:tcPr>
+            <w:tcW w:w="1972" w:type="dxa"/>
             <w:shd w:val="clear" w:color="auto" w:fill="A4C2F4"/>
             <w:tcMar>
               <w:top w:w="100" w:type="dxa"/>
@@ -460,7 +664,7 @@
         </w:tc>
         <w:tc>
           <w:tcPr>
-            <w:tcW w:w="0" w:type="auto"/>
+            <w:tcW w:w="7189" w:type="dxa"/>
             <w:gridSpan w:val="2"/>
             <w:tcMar>
               <w:top w:w="100" w:type="dxa"/>
@@ -476,15 +680,21 @@
               <w:jc w:val="center"/>
             </w:pPr>
             <w:r>
-              <w:t xml:space="preserve"> Proposed</w:t>
+              <w:t xml:space="preserve"> </w:t>
+            </w:r>
+            <w:r>
+              <w:t>Released</w:t>
             </w:r>
           </w:p>
         </w:tc>
       </w:tr>
       <w:tr>
-        <w:tc>
-          <w:tcPr>
-            <w:tcW w:w="0" w:type="auto"/>
+        <w:trPr>
+          <w:trHeight w:val="259"/>
+        </w:trPr>
+        <w:tc>
+          <w:tcPr>
+            <w:tcW w:w="1972" w:type="dxa"/>
             <w:shd w:val="clear" w:color="auto" w:fill="A4C2F4"/>
             <w:tcMar>
               <w:top w:w="100" w:type="dxa"/>
@@ -519,7 +729,7 @@
         </w:tc>
         <w:tc>
           <w:tcPr>
-            <w:tcW w:w="0" w:type="auto"/>
+            <w:tcW w:w="7189" w:type="dxa"/>
             <w:gridSpan w:val="2"/>
             <w:shd w:val="clear" w:color="auto" w:fill="auto"/>
             <w:tcMar>
@@ -549,9 +759,12 @@
         </w:tc>
       </w:tr>
       <w:tr>
-        <w:tc>
-          <w:tcPr>
-            <w:tcW w:w="0" w:type="auto"/>
+        <w:trPr>
+          <w:trHeight w:val="266"/>
+        </w:trPr>
+        <w:tc>
+          <w:tcPr>
+            <w:tcW w:w="1972" w:type="dxa"/>
             <w:shd w:val="clear" w:color="auto" w:fill="A4C2F4"/>
             <w:tcMar>
               <w:top w:w="100" w:type="dxa"/>
@@ -586,7 +799,7 @@
         </w:tc>
         <w:tc>
           <w:tcPr>
-            <w:tcW w:w="0" w:type="auto"/>
+            <w:tcW w:w="7189" w:type="dxa"/>
             <w:gridSpan w:val="2"/>
             <w:shd w:val="clear" w:color="auto" w:fill="auto"/>
             <w:tcMar>
@@ -610,12 +823,11 @@
       </w:tr>
       <w:tr>
         <w:trPr>
-          <w:trHeight w:val="128"/>
+          <w:trHeight w:val="131"/>
         </w:trPr>
         <w:tc>
           <w:tcPr>
-            <w:tcW w:w="0" w:type="auto"/>
-            <w:vMerge w:val="restart"/>
+            <w:tcW w:w="1972" w:type="dxa"/>
             <w:shd w:val="clear" w:color="auto" w:fill="A4C2F4"/>
             <w:tcMar>
               <w:top w:w="100" w:type="dxa"/>
@@ -650,7 +862,7 @@
         </w:tc>
         <w:tc>
           <w:tcPr>
-            <w:tcW w:w="2166" w:type="dxa"/>
+            <w:tcW w:w="4180" w:type="dxa"/>
             <w:shd w:val="clear" w:color="auto" w:fill="auto"/>
             <w:tcMar>
               <w:top w:w="100" w:type="dxa"/>
@@ -669,14 +881,24 @@
               <w:spacing w:line="240" w:lineRule="auto"/>
               <w:jc w:val="center"/>
             </w:pPr>
-            <w:r>
-              <w:t>Name</w:t>
-            </w:r>
-          </w:p>
-        </w:tc>
-        <w:tc>
-          <w:tcPr>
-            <w:tcW w:w="2012" w:type="dxa"/>
+            <w:proofErr w:type="spellStart"/>
+            <w:r>
+              <w:t>Reham</w:t>
+            </w:r>
+            <w:proofErr w:type="spellEnd"/>
+            <w:r>
+              <w:t xml:space="preserve"> </w:t>
+            </w:r>
+            <w:proofErr w:type="spellStart"/>
+            <w:r>
+              <w:t>Essam</w:t>
+            </w:r>
+            <w:proofErr w:type="spellEnd"/>
+          </w:p>
+        </w:tc>
+        <w:tc>
+          <w:tcPr>
+            <w:tcW w:w="3009" w:type="dxa"/>
             <w:shd w:val="clear" w:color="auto" w:fill="auto"/>
           </w:tcPr>
           <w:p>
@@ -689,19 +911,18 @@
               <w:jc w:val="center"/>
             </w:pPr>
             <w:r>
-              <w:t>Status</w:t>
+              <w:t>Approved</w:t>
             </w:r>
           </w:p>
         </w:tc>
       </w:tr>
       <w:tr>
         <w:trPr>
-          <w:trHeight w:val="127"/>
+          <w:trHeight w:val="130"/>
         </w:trPr>
         <w:tc>
           <w:tcPr>
-            <w:tcW w:w="0" w:type="auto"/>
-            <w:vMerge/>
+            <w:tcW w:w="1972" w:type="dxa"/>
             <w:shd w:val="clear" w:color="auto" w:fill="A4C2F4"/>
             <w:tcMar>
               <w:top w:w="100" w:type="dxa"/>
@@ -726,11 +947,17 @@
                 <w:b/>
               </w:rPr>
             </w:pPr>
-          </w:p>
-        </w:tc>
-        <w:tc>
-          <w:tcPr>
-            <w:tcW w:w="2166" w:type="dxa"/>
+            <w:r>
+              <w:rPr>
+                <w:b/>
+              </w:rPr>
+              <w:t>Mentor Approval</w:t>
+            </w:r>
+          </w:p>
+        </w:tc>
+        <w:tc>
+          <w:tcPr>
+            <w:tcW w:w="4180" w:type="dxa"/>
             <w:shd w:val="clear" w:color="auto" w:fill="auto"/>
             <w:tcMar>
               <w:top w:w="100" w:type="dxa"/>
@@ -742,46 +969,38 @@
           <w:p>
             <w:pPr>
               <w:widowControl w:val="0"/>
-              <w:tabs>
-                <w:tab w:val="left" w:pos="255"/>
-              </w:tabs>
-              <w:spacing w:line="240" w:lineRule="auto"/>
-            </w:pPr>
-            <w:r>
-              <w:t xml:space="preserve">    </w:t>
-            </w:r>
-            <w:r>
-              <w:t>Reham Essam</w:t>
-            </w:r>
-          </w:p>
-        </w:tc>
-        <w:tc>
-          <w:tcPr>
-            <w:tcW w:w="2012" w:type="dxa"/>
+              <w:spacing w:line="240" w:lineRule="auto"/>
+              <w:jc w:val="center"/>
+            </w:pPr>
+            <w:r>
+              <w:t>Esraa Abdelnaby</w:t>
+            </w:r>
+          </w:p>
+        </w:tc>
+        <w:tc>
+          <w:tcPr>
+            <w:tcW w:w="0" w:type="auto"/>
             <w:shd w:val="clear" w:color="auto" w:fill="auto"/>
           </w:tcPr>
           <w:p>
             <w:pPr>
               <w:widowControl w:val="0"/>
-              <w:tabs>
-                <w:tab w:val="left" w:pos="255"/>
-              </w:tabs>
-              <w:spacing w:line="240" w:lineRule="auto"/>
-            </w:pPr>
-            <w:r>
-              <w:t>Accepted</w:t>
+              <w:spacing w:line="240" w:lineRule="auto"/>
+              <w:jc w:val="center"/>
+            </w:pPr>
+            <w:r>
+              <w:t>Approved</w:t>
             </w:r>
           </w:p>
         </w:tc>
       </w:tr>
       <w:tr>
         <w:trPr>
-          <w:trHeight w:val="128"/>
+          <w:trHeight w:val="130"/>
         </w:trPr>
         <w:tc>
           <w:tcPr>
-            <w:tcW w:w="0" w:type="auto"/>
-            <w:vMerge w:val="restart"/>
+            <w:tcW w:w="1972" w:type="dxa"/>
             <w:shd w:val="clear" w:color="auto" w:fill="A4C2F4"/>
             <w:tcMar>
               <w:top w:w="100" w:type="dxa"/>
@@ -810,7 +1029,32 @@
               <w:rPr>
                 <w:b/>
               </w:rPr>
-              <w:t>Mentor Approval</w:t>
+              <w:t>Final Approval</w:t>
+            </w:r>
+          </w:p>
+        </w:tc>
+        <w:tc>
+          <w:tcPr>
+            <w:tcW w:w="4180" w:type="dxa"/>
+            <w:shd w:val="clear" w:color="auto" w:fill="auto"/>
+            <w:tcMar>
+              <w:top w:w="100" w:type="dxa"/>
+              <w:left w:w="100" w:type="dxa"/>
+              <w:bottom w:w="100" w:type="dxa"/>
+              <w:right w:w="100" w:type="dxa"/>
+            </w:tcMar>
+          </w:tcPr>
+          <w:p>
+            <w:pPr>
+              <w:widowControl w:val="0"/>
+              <w:spacing w:line="240" w:lineRule="auto"/>
+              <w:jc w:val="center"/>
+            </w:pPr>
+            <w:r>
+              <w:t>Esraa Abde</w:t>
+            </w:r>
+            <w:r>
+              <w:t>lnaby</w:t>
             </w:r>
           </w:p>
         </w:tc>
@@ -818,48 +1062,96 @@
           <w:tcPr>
             <w:tcW w:w="0" w:type="auto"/>
             <w:shd w:val="clear" w:color="auto" w:fill="auto"/>
-            <w:tcMar>
-              <w:top w:w="100" w:type="dxa"/>
-              <w:left w:w="100" w:type="dxa"/>
-              <w:bottom w:w="100" w:type="dxa"/>
-              <w:right w:w="100" w:type="dxa"/>
-            </w:tcMar>
-          </w:tcPr>
-          <w:p>
-            <w:pPr>
-              <w:widowControl w:val="0"/>
-              <w:spacing w:line="240" w:lineRule="auto"/>
-            </w:pPr>
-            <w:r>
-              <w:tab/>
-              <w:t>Name</w:t>
-            </w:r>
-          </w:p>
-        </w:tc>
-        <w:tc>
-          <w:tcPr>
-            <w:tcW w:w="0" w:type="auto"/>
-            <w:shd w:val="clear" w:color="auto" w:fill="auto"/>
-          </w:tcPr>
-          <w:p>
-            <w:pPr>
-              <w:widowControl w:val="0"/>
-              <w:spacing w:line="240" w:lineRule="auto"/>
-            </w:pPr>
-            <w:r>
-              <w:t>Status</w:t>
+          </w:tcPr>
+          <w:p>
+            <w:pPr>
+              <w:widowControl w:val="0"/>
+              <w:spacing w:line="240" w:lineRule="auto"/>
+              <w:jc w:val="center"/>
+            </w:pPr>
+            <w:r>
+              <w:t>Approved</w:t>
             </w:r>
           </w:p>
         </w:tc>
       </w:tr>
+    </w:tbl>
+    <w:p>
+      <w:r>
+        <w:t xml:space="preserve">  </w:t>
+      </w:r>
+    </w:p>
+    <w:p>
+      <w:pPr>
+        <w:pStyle w:val="Heading1"/>
+      </w:pPr>
+      <w:bookmarkStart w:id="2" w:name="_Toc118458225"/>
+      <w:r>
+        <w:t>Document History</w:t>
+      </w:r>
+      <w:r>
+        <w:t>:</w:t>
+      </w:r>
+      <w:bookmarkEnd w:id="2"/>
+      <w:r>
+        <w:t xml:space="preserve"> </w:t>
+      </w:r>
+    </w:p>
+    <w:tbl>
+      <w:tblPr>
+        <w:tblStyle w:val="a4"/>
+        <w:tblW w:w="9201" w:type="dxa"/>
+        <w:tblBorders>
+          <w:top w:val="single" w:sz="4" w:space="0" w:color="auto"/>
+          <w:left w:val="single" w:sz="4" w:space="0" w:color="auto"/>
+          <w:bottom w:val="single" w:sz="4" w:space="0" w:color="auto"/>
+          <w:right w:val="single" w:sz="4" w:space="0" w:color="auto"/>
+          <w:insideH w:val="single" w:sz="4" w:space="0" w:color="auto"/>
+          <w:insideV w:val="single" w:sz="4" w:space="0" w:color="auto"/>
+        </w:tblBorders>
+        <w:tblLook w:val="04A0" w:firstRow="1" w:lastRow="0" w:firstColumn="1" w:lastColumn="0" w:noHBand="0" w:noVBand="1"/>
+      </w:tblPr>
+      <w:tblGrid>
+        <w:gridCol w:w="1286"/>
+        <w:gridCol w:w="2097"/>
+        <w:gridCol w:w="1692"/>
+        <w:gridCol w:w="4126"/>
+      </w:tblGrid>
       <w:tr>
         <w:trPr>
-          <w:trHeight w:val="127"/>
+          <w:trHeight w:val="273"/>
         </w:trPr>
         <w:tc>
           <w:tcPr>
             <w:tcW w:w="0" w:type="auto"/>
-            <w:vMerge/>
+            <w:shd w:val="clear" w:color="auto" w:fill="A4C2F4"/>
+            <w:tcMar>
+              <w:top w:w="100" w:type="dxa"/>
+              <w:left w:w="100" w:type="dxa"/>
+              <w:bottom w:w="100" w:type="dxa"/>
+              <w:right w:w="100" w:type="dxa"/>
+            </w:tcMar>
+          </w:tcPr>
+          <w:p>
+            <w:pPr>
+              <w:widowControl w:val="0"/>
+              <w:spacing w:line="240" w:lineRule="auto"/>
+              <w:jc w:val="center"/>
+              <w:rPr>
+                <w:b/>
+              </w:rPr>
+            </w:pPr>
+            <w:r>
+              <w:rPr>
+                <w:b/>
+              </w:rPr>
+              <w:t>Version</w:t>
+            </w:r>
+          </w:p>
+        </w:tc>
+        <w:tc>
+          <w:tcPr>
+            <w:tcW w:w="0" w:type="auto"/>
             <w:shd w:val="clear" w:color="auto" w:fill="A4C2F4"/>
             <w:tcMar>
               <w:top w:w="100" w:type="dxa"/>
@@ -884,49 +1176,17 @@
                 <w:b/>
               </w:rPr>
             </w:pPr>
+            <w:r>
+              <w:rPr>
+                <w:b/>
+              </w:rPr>
+              <w:t>Author</w:t>
+            </w:r>
           </w:p>
         </w:tc>
         <w:tc>
           <w:tcPr>
             <w:tcW w:w="0" w:type="auto"/>
-            <w:shd w:val="clear" w:color="auto" w:fill="auto"/>
-            <w:tcMar>
-              <w:top w:w="100" w:type="dxa"/>
-              <w:left w:w="100" w:type="dxa"/>
-              <w:bottom w:w="100" w:type="dxa"/>
-              <w:right w:w="100" w:type="dxa"/>
-            </w:tcMar>
-          </w:tcPr>
-          <w:p>
-            <w:pPr>
-              <w:widowControl w:val="0"/>
-              <w:spacing w:line="240" w:lineRule="auto"/>
-              <w:jc w:val="center"/>
-            </w:pPr>
-          </w:p>
-        </w:tc>
-        <w:tc>
-          <w:tcPr>
-            <w:tcW w:w="0" w:type="auto"/>
-            <w:shd w:val="clear" w:color="auto" w:fill="auto"/>
-          </w:tcPr>
-          <w:p>
-            <w:pPr>
-              <w:widowControl w:val="0"/>
-              <w:spacing w:line="240" w:lineRule="auto"/>
-              <w:jc w:val="center"/>
-            </w:pPr>
-          </w:p>
-        </w:tc>
-      </w:tr>
-      <w:tr>
-        <w:trPr>
-          <w:trHeight w:val="128"/>
-        </w:trPr>
-        <w:tc>
-          <w:tcPr>
-            <w:tcW w:w="0" w:type="auto"/>
-            <w:vMerge w:val="restart"/>
             <w:shd w:val="clear" w:color="auto" w:fill="A4C2F4"/>
             <w:tcMar>
               <w:top w:w="100" w:type="dxa"/>
@@ -955,56 +1215,13 @@
               <w:rPr>
                 <w:b/>
               </w:rPr>
-              <w:t>Final Approval</w:t>
+              <w:t>Date</w:t>
             </w:r>
           </w:p>
         </w:tc>
         <w:tc>
           <w:tcPr>
             <w:tcW w:w="0" w:type="auto"/>
-            <w:shd w:val="clear" w:color="auto" w:fill="auto"/>
-            <w:tcMar>
-              <w:top w:w="100" w:type="dxa"/>
-              <w:left w:w="100" w:type="dxa"/>
-              <w:bottom w:w="100" w:type="dxa"/>
-              <w:right w:w="100" w:type="dxa"/>
-            </w:tcMar>
-          </w:tcPr>
-          <w:p>
-            <w:pPr>
-              <w:widowControl w:val="0"/>
-              <w:spacing w:line="240" w:lineRule="auto"/>
-            </w:pPr>
-            <w:r>
-              <w:tab/>
-              <w:t>Name</w:t>
-            </w:r>
-          </w:p>
-        </w:tc>
-        <w:tc>
-          <w:tcPr>
-            <w:tcW w:w="0" w:type="auto"/>
-            <w:shd w:val="clear" w:color="auto" w:fill="auto"/>
-          </w:tcPr>
-          <w:p>
-            <w:pPr>
-              <w:widowControl w:val="0"/>
-              <w:spacing w:line="240" w:lineRule="auto"/>
-            </w:pPr>
-            <w:r>
-              <w:t>Status</w:t>
-            </w:r>
-          </w:p>
-        </w:tc>
-      </w:tr>
-      <w:tr>
-        <w:trPr>
-          <w:trHeight w:val="127"/>
-        </w:trPr>
-        <w:tc>
-          <w:tcPr>
-            <w:tcW w:w="0" w:type="auto"/>
-            <w:vMerge/>
             <w:shd w:val="clear" w:color="auto" w:fill="A4C2F4"/>
             <w:tcMar>
               <w:top w:w="100" w:type="dxa"/>
@@ -1029,89 +1246,23 @@
                 <w:b/>
               </w:rPr>
             </w:pPr>
-          </w:p>
-        </w:tc>
+            <w:r>
+              <w:rPr>
+                <w:b/>
+              </w:rPr>
+              <w:t>Change</w:t>
+            </w:r>
+          </w:p>
+        </w:tc>
+      </w:tr>
+      <w:tr>
+        <w:trPr>
+          <w:trHeight w:val="273"/>
+        </w:trPr>
         <w:tc>
           <w:tcPr>
             <w:tcW w:w="0" w:type="auto"/>
             <w:shd w:val="clear" w:color="auto" w:fill="auto"/>
-            <w:tcMar>
-              <w:top w:w="100" w:type="dxa"/>
-              <w:left w:w="100" w:type="dxa"/>
-              <w:bottom w:w="100" w:type="dxa"/>
-              <w:right w:w="100" w:type="dxa"/>
-            </w:tcMar>
-          </w:tcPr>
-          <w:p>
-            <w:pPr>
-              <w:widowControl w:val="0"/>
-              <w:spacing w:line="240" w:lineRule="auto"/>
-              <w:jc w:val="center"/>
-            </w:pPr>
-          </w:p>
-        </w:tc>
-        <w:tc>
-          <w:tcPr>
-            <w:tcW w:w="0" w:type="auto"/>
-            <w:shd w:val="clear" w:color="auto" w:fill="auto"/>
-          </w:tcPr>
-          <w:p>
-            <w:pPr>
-              <w:widowControl w:val="0"/>
-              <w:spacing w:line="240" w:lineRule="auto"/>
-              <w:jc w:val="center"/>
-            </w:pPr>
-          </w:p>
-        </w:tc>
-      </w:tr>
-    </w:tbl>
-    <w:p>
-      <w:r>
-        <w:t xml:space="preserve">  </w:t>
-      </w:r>
-    </w:p>
-    <w:p>
-      <w:r>
-        <w:rPr>
-          <w:b/>
-          <w:bCs/>
-          <w:sz w:val="32"/>
-          <w:szCs w:val="32"/>
-        </w:rPr>
-        <w:t>Document History</w:t>
-      </w:r>
-      <w:r>
-        <w:t xml:space="preserve">: </w:t>
-      </w:r>
-    </w:p>
-    <w:tbl>
-      <w:tblPr>
-        <w:tblStyle w:val="a4"/>
-        <w:tblW w:w="7375" w:type="dxa"/>
-        <w:tblBorders>
-          <w:top w:val="single" w:sz="12" w:space="0" w:color="auto"/>
-          <w:left w:val="single" w:sz="12" w:space="0" w:color="auto"/>
-          <w:bottom w:val="single" w:sz="12" w:space="0" w:color="auto"/>
-          <w:right w:val="single" w:sz="12" w:space="0" w:color="auto"/>
-          <w:insideH w:val="single" w:sz="12" w:space="0" w:color="auto"/>
-          <w:insideV w:val="single" w:sz="12" w:space="0" w:color="auto"/>
-        </w:tblBorders>
-        <w:tblLook w:val="04A0" w:firstRow="1" w:lastRow="0" w:firstColumn="1" w:lastColumn="0" w:noHBand="0" w:noVBand="1"/>
-      </w:tblPr>
-      <w:tblGrid>
-        <w:gridCol w:w="1030"/>
-        <w:gridCol w:w="1681"/>
-        <w:gridCol w:w="1357"/>
-        <w:gridCol w:w="3307"/>
-      </w:tblGrid>
-      <w:tr>
-        <w:trPr>
-          <w:trHeight w:val="262"/>
-        </w:trPr>
-        <w:tc>
-          <w:tcPr>
-            <w:tcW w:w="0" w:type="auto"/>
-            <w:shd w:val="clear" w:color="auto" w:fill="A4C2F4"/>
             <w:tcMar>
               <w:top w:w="100" w:type="dxa"/>
               <w:left w:w="100" w:type="dxa"/>
@@ -1131,22 +1282,16 @@
               </w:pBdr>
               <w:spacing w:line="240" w:lineRule="auto"/>
               <w:jc w:val="center"/>
-              <w:rPr>
-                <w:b/>
-              </w:rPr>
-            </w:pPr>
-            <w:r>
-              <w:rPr>
-                <w:b/>
-              </w:rPr>
-              <w:t>Version</w:t>
+            </w:pPr>
+            <w:r>
+              <w:t>1.0</w:t>
             </w:r>
           </w:p>
         </w:tc>
         <w:tc>
           <w:tcPr>
             <w:tcW w:w="0" w:type="auto"/>
-            <w:shd w:val="clear" w:color="auto" w:fill="A4C2F4"/>
+            <w:shd w:val="clear" w:color="auto" w:fill="auto"/>
             <w:tcMar>
               <w:top w:w="100" w:type="dxa"/>
               <w:left w:w="100" w:type="dxa"/>
@@ -1166,22 +1311,16 @@
               </w:pBdr>
               <w:spacing w:line="240" w:lineRule="auto"/>
               <w:jc w:val="center"/>
-              <w:rPr>
-                <w:b/>
-              </w:rPr>
-            </w:pPr>
-            <w:r>
-              <w:rPr>
-                <w:b/>
-              </w:rPr>
-              <w:t>Author</w:t>
+            </w:pPr>
+            <w:r>
+              <w:t>Reham Essam</w:t>
             </w:r>
           </w:p>
         </w:tc>
         <w:tc>
           <w:tcPr>
             <w:tcW w:w="0" w:type="auto"/>
-            <w:shd w:val="clear" w:color="auto" w:fill="A4C2F4"/>
+            <w:shd w:val="clear" w:color="auto" w:fill="auto"/>
             <w:tcMar>
               <w:top w:w="100" w:type="dxa"/>
               <w:left w:w="100" w:type="dxa"/>
@@ -1201,22 +1340,16 @@
               </w:pBdr>
               <w:spacing w:line="240" w:lineRule="auto"/>
               <w:jc w:val="center"/>
-              <w:rPr>
-                <w:b/>
-              </w:rPr>
-            </w:pPr>
-            <w:r>
-              <w:rPr>
-                <w:b/>
-              </w:rPr>
-              <w:t>Date</w:t>
+            </w:pPr>
+            <w:r>
+              <w:t>[11-9-2022]</w:t>
             </w:r>
           </w:p>
         </w:tc>
         <w:tc>
           <w:tcPr>
             <w:tcW w:w="0" w:type="auto"/>
-            <w:shd w:val="clear" w:color="auto" w:fill="A4C2F4"/>
+            <w:shd w:val="clear" w:color="auto" w:fill="auto"/>
             <w:tcMar>
               <w:top w:w="100" w:type="dxa"/>
               <w:left w:w="100" w:type="dxa"/>
@@ -1236,22 +1369,16 @@
               </w:pBdr>
               <w:spacing w:line="240" w:lineRule="auto"/>
               <w:jc w:val="center"/>
-              <w:rPr>
-                <w:b/>
-              </w:rPr>
-            </w:pPr>
-            <w:r>
-              <w:rPr>
-                <w:b/>
-              </w:rPr>
-              <w:t>Change</w:t>
+            </w:pPr>
+            <w:r>
+              <w:t>Initial Creation</w:t>
             </w:r>
           </w:p>
         </w:tc>
       </w:tr>
       <w:tr>
         <w:trPr>
-          <w:trHeight w:val="262"/>
+          <w:trHeight w:val="286"/>
         </w:trPr>
         <w:tc>
           <w:tcPr>
@@ -1278,7 +1405,7 @@
               <w:jc w:val="center"/>
             </w:pPr>
             <w:r>
-              <w:t>1.0</w:t>
+              <w:t>1.1</w:t>
             </w:r>
           </w:p>
         </w:tc>
@@ -1307,7 +1434,7 @@
               <w:jc w:val="center"/>
             </w:pPr>
             <w:r>
-              <w:t>Reham Essam</w:t>
+              <w:t>Jana</w:t>
             </w:r>
           </w:p>
         </w:tc>
@@ -1336,7 +1463,7 @@
               <w:jc w:val="center"/>
             </w:pPr>
             <w:r>
-              <w:t>[11-9-2022]</w:t>
+              <w:t>[20-9-2022]</w:t>
             </w:r>
           </w:p>
         </w:tc>
@@ -1365,14 +1492,14 @@
               <w:jc w:val="center"/>
             </w:pPr>
             <w:r>
-              <w:t>Initial Creation</w:t>
+              <w:t>Edit Key Elements</w:t>
             </w:r>
           </w:p>
         </w:tc>
       </w:tr>
       <w:tr>
         <w:trPr>
-          <w:trHeight w:val="275"/>
+          <w:trHeight w:val="260"/>
         </w:trPr>
         <w:tc>
           <w:tcPr>
@@ -1399,7 +1526,7 @@
               <w:jc w:val="center"/>
             </w:pPr>
             <w:r>
-              <w:t>1.1</w:t>
+              <w:t>1.2</w:t>
             </w:r>
           </w:p>
         </w:tc>
@@ -1428,7 +1555,7 @@
               <w:jc w:val="center"/>
             </w:pPr>
             <w:r>
-              <w:t>Jana</w:t>
+              <w:t>Omnia</w:t>
             </w:r>
           </w:p>
         </w:tc>
@@ -1457,7 +1584,7 @@
               <w:jc w:val="center"/>
             </w:pPr>
             <w:r>
-              <w:t>[20-9-2022]</w:t>
+              <w:t>[23-9-2022]</w:t>
             </w:r>
           </w:p>
         </w:tc>
@@ -1486,127 +1613,6 @@
               <w:jc w:val="center"/>
             </w:pPr>
             <w:r>
-              <w:t>Edit Key Elements</w:t>
-            </w:r>
-          </w:p>
-        </w:tc>
-      </w:tr>
-      <w:tr>
-        <w:trPr>
-          <w:trHeight w:val="250"/>
-        </w:trPr>
-        <w:tc>
-          <w:tcPr>
-            <w:tcW w:w="0" w:type="auto"/>
-            <w:shd w:val="clear" w:color="auto" w:fill="auto"/>
-            <w:tcMar>
-              <w:top w:w="100" w:type="dxa"/>
-              <w:left w:w="100" w:type="dxa"/>
-              <w:bottom w:w="100" w:type="dxa"/>
-              <w:right w:w="100" w:type="dxa"/>
-            </w:tcMar>
-          </w:tcPr>
-          <w:p>
-            <w:pPr>
-              <w:widowControl w:val="0"/>
-              <w:pBdr>
-                <w:top w:val="nil"/>
-                <w:left w:val="nil"/>
-                <w:bottom w:val="nil"/>
-                <w:right w:val="nil"/>
-                <w:between w:val="nil"/>
-              </w:pBdr>
-              <w:spacing w:line="240" w:lineRule="auto"/>
-              <w:jc w:val="center"/>
-            </w:pPr>
-            <w:r>
-              <w:t>1.2</w:t>
-            </w:r>
-          </w:p>
-        </w:tc>
-        <w:tc>
-          <w:tcPr>
-            <w:tcW w:w="0" w:type="auto"/>
-            <w:shd w:val="clear" w:color="auto" w:fill="auto"/>
-            <w:tcMar>
-              <w:top w:w="100" w:type="dxa"/>
-              <w:left w:w="100" w:type="dxa"/>
-              <w:bottom w:w="100" w:type="dxa"/>
-              <w:right w:w="100" w:type="dxa"/>
-            </w:tcMar>
-          </w:tcPr>
-          <w:p>
-            <w:pPr>
-              <w:widowControl w:val="0"/>
-              <w:pBdr>
-                <w:top w:val="nil"/>
-                <w:left w:val="nil"/>
-                <w:bottom w:val="nil"/>
-                <w:right w:val="nil"/>
-                <w:between w:val="nil"/>
-              </w:pBdr>
-              <w:spacing w:line="240" w:lineRule="auto"/>
-              <w:jc w:val="center"/>
-            </w:pPr>
-            <w:r>
-              <w:t>Omnia</w:t>
-            </w:r>
-          </w:p>
-        </w:tc>
-        <w:tc>
-          <w:tcPr>
-            <w:tcW w:w="0" w:type="auto"/>
-            <w:shd w:val="clear" w:color="auto" w:fill="auto"/>
-            <w:tcMar>
-              <w:top w:w="100" w:type="dxa"/>
-              <w:left w:w="100" w:type="dxa"/>
-              <w:bottom w:w="100" w:type="dxa"/>
-              <w:right w:w="100" w:type="dxa"/>
-            </w:tcMar>
-          </w:tcPr>
-          <w:p>
-            <w:pPr>
-              <w:widowControl w:val="0"/>
-              <w:pBdr>
-                <w:top w:val="nil"/>
-                <w:left w:val="nil"/>
-                <w:bottom w:val="nil"/>
-                <w:right w:val="nil"/>
-                <w:between w:val="nil"/>
-              </w:pBdr>
-              <w:spacing w:line="240" w:lineRule="auto"/>
-              <w:jc w:val="center"/>
-            </w:pPr>
-            <w:r>
-              <w:t>[23-9-2022]</w:t>
-            </w:r>
-          </w:p>
-        </w:tc>
-        <w:tc>
-          <w:tcPr>
-            <w:tcW w:w="0" w:type="auto"/>
-            <w:shd w:val="clear" w:color="auto" w:fill="auto"/>
-            <w:tcMar>
-              <w:top w:w="100" w:type="dxa"/>
-              <w:left w:w="100" w:type="dxa"/>
-              <w:bottom w:w="100" w:type="dxa"/>
-              <w:right w:w="100" w:type="dxa"/>
-            </w:tcMar>
-          </w:tcPr>
-          <w:p>
-            <w:pPr>
-              <w:widowControl w:val="0"/>
-              <w:pBdr>
-                <w:top w:val="nil"/>
-                <w:left w:val="nil"/>
-                <w:bottom w:val="nil"/>
-                <w:right w:val="nil"/>
-                <w:between w:val="nil"/>
-              </w:pBdr>
-              <w:spacing w:line="240" w:lineRule="auto"/>
-              <w:jc w:val="center"/>
-            </w:pPr>
-            <w:r>
               <w:t>Add key elements and features</w:t>
             </w:r>
           </w:p>
@@ -1615,16 +1621,18 @@
     </w:tbl>
     <w:p>
       <w:pPr>
-        <w:pStyle w:val="Title"/>
-      </w:pPr>
-      <w:bookmarkStart w:id="0" w:name="_heading=h.prlhdcdhdtz7" w:colFirst="0" w:colLast="0"/>
-      <w:bookmarkStart w:id="1" w:name="_heading=h.e547ntom0bss" w:colFirst="0" w:colLast="0"/>
-      <w:bookmarkEnd w:id="0"/>
-      <w:bookmarkEnd w:id="1"/>
+        <w:pStyle w:val="Heading1"/>
+      </w:pPr>
+      <w:bookmarkStart w:id="3" w:name="_heading=h.prlhdcdhdtz7" w:colFirst="0" w:colLast="0"/>
+      <w:bookmarkStart w:id="4" w:name="_heading=h.e547ntom0bss" w:colFirst="0" w:colLast="0"/>
+      <w:bookmarkStart w:id="5" w:name="_Toc118458226"/>
+      <w:bookmarkEnd w:id="3"/>
+      <w:bookmarkEnd w:id="4"/>
       <w:r>
         <w:lastRenderedPageBreak/>
         <w:t>Project Description:</w:t>
       </w:r>
+      <w:bookmarkEnd w:id="5"/>
     </w:p>
     <w:p>
       <w:pPr>
@@ -1663,7 +1671,60 @@
           <w:sz w:val="26"/>
           <w:szCs w:val="26"/>
         </w:rPr>
-        <w:t xml:space="preserve"> Design of the project is glasses closed around the head, between the two lenses of the glasses there is a camera, on the right hand there is a power button , flash and mic , on the left side there are three buttons and a speaker.</w:t>
+        <w:t xml:space="preserve"> Design of the project is </w:t>
+      </w:r>
+      <w:r>
+        <w:rPr>
+          <w:sz w:val="26"/>
+          <w:szCs w:val="26"/>
+        </w:rPr>
+        <w:t>The ECU</w:t>
+      </w:r>
+      <w:r>
+        <w:rPr>
+          <w:sz w:val="26"/>
+          <w:szCs w:val="26"/>
+        </w:rPr>
+        <w:t xml:space="preserve"> closed around the head, between the two lenses of the </w:t>
+      </w:r>
+      <w:proofErr w:type="spellStart"/>
+      <w:r>
+        <w:rPr>
+          <w:sz w:val="26"/>
+          <w:szCs w:val="26"/>
+        </w:rPr>
+        <w:t>The</w:t>
+      </w:r>
+      <w:proofErr w:type="spellEnd"/>
+      <w:r>
+        <w:rPr>
+          <w:sz w:val="26"/>
+          <w:szCs w:val="26"/>
+        </w:rPr>
+        <w:t xml:space="preserve"> ECU</w:t>
+      </w:r>
+      <w:r>
+        <w:rPr>
+          <w:sz w:val="26"/>
+          <w:szCs w:val="26"/>
+        </w:rPr>
+        <w:t xml:space="preserve"> there is a camera, on the right hand there is a power </w:t>
+      </w:r>
+      <w:proofErr w:type="gramStart"/>
+      <w:r>
+        <w:rPr>
+          <w:sz w:val="26"/>
+          <w:szCs w:val="26"/>
+        </w:rPr>
+        <w:t>button ,</w:t>
+      </w:r>
+      <w:proofErr w:type="gramEnd"/>
+      <w:r>
+        <w:rPr>
+          <w:sz w:val="26"/>
+          <w:szCs w:val="26"/>
+        </w:rPr>
+        <w:t xml:space="preserve"> flash and mic , on the left side there are three buttons and a speaker.</w:t>
       </w:r>
     </w:p>
     <w:p>
@@ -1708,7 +1769,28 @@
           <w:sz w:val="24"/>
           <w:szCs w:val="24"/>
         </w:rPr>
-        <w:t>Glasses’ features can be controlled by the user.</w:t>
+        <w:t>The ECU</w:t>
+      </w:r>
+      <w:r>
+        <w:rPr>
+          <w:sz w:val="24"/>
+          <w:szCs w:val="24"/>
+        </w:rPr>
+        <w:t>’ features can be controlled by the user</w:t>
+      </w:r>
+      <w:r>
+        <w:rPr>
+          <w:sz w:val="24"/>
+          <w:szCs w:val="24"/>
+        </w:rPr>
+        <w:t xml:space="preserve"> through buttons</w:t>
+      </w:r>
+      <w:r>
+        <w:rPr>
+          <w:sz w:val="24"/>
+          <w:szCs w:val="24"/>
+        </w:rPr>
+        <w:t>.</w:t>
       </w:r>
     </w:p>
     <w:p>
@@ -1729,7 +1811,14 @@
           <w:sz w:val="24"/>
           <w:szCs w:val="24"/>
         </w:rPr>
-        <w:t>Glasses have two modes (Day mode - Night mode).</w:t>
+        <w:t>The ECU</w:t>
+      </w:r>
+      <w:r>
+        <w:rPr>
+          <w:sz w:val="24"/>
+          <w:szCs w:val="24"/>
+        </w:rPr>
+        <w:t xml:space="preserve"> have two modes (Day mode - Night mode).</w:t>
       </w:r>
     </w:p>
     <w:p>
@@ -1750,7 +1839,14 @@
           <w:sz w:val="24"/>
           <w:szCs w:val="24"/>
         </w:rPr>
-        <w:t>Glasses can capture images.</w:t>
+        <w:t>The ECU</w:t>
+      </w:r>
+      <w:r>
+        <w:rPr>
+          <w:sz w:val="24"/>
+          <w:szCs w:val="24"/>
+        </w:rPr>
+        <w:t xml:space="preserve"> can capture images.</w:t>
       </w:r>
     </w:p>
     <w:p>
@@ -1771,7 +1867,14 @@
           <w:sz w:val="24"/>
           <w:szCs w:val="24"/>
         </w:rPr>
-        <w:t>Glasses support the voice command.</w:t>
+        <w:t>The ECU</w:t>
+      </w:r>
+      <w:r>
+        <w:rPr>
+          <w:sz w:val="24"/>
+          <w:szCs w:val="24"/>
+        </w:rPr>
+        <w:t xml:space="preserve"> support the voice command.</w:t>
       </w:r>
     </w:p>
     <w:p>
@@ -1792,7 +1895,14 @@
           <w:sz w:val="24"/>
           <w:szCs w:val="24"/>
         </w:rPr>
-        <w:t>Glasses can speak.</w:t>
+        <w:t>The ECU</w:t>
+      </w:r>
+      <w:r>
+        <w:rPr>
+          <w:sz w:val="24"/>
+          <w:szCs w:val="24"/>
+        </w:rPr>
+        <w:t xml:space="preserve"> can speak.</w:t>
       </w:r>
     </w:p>
     <w:p>
@@ -1813,28 +1923,7 @@
           <w:sz w:val="24"/>
           <w:szCs w:val="24"/>
         </w:rPr>
-        <w:t xml:space="preserve">ECU protection and maintenance. </w:t>
-      </w:r>
-    </w:p>
-    <w:p>
-      <w:pPr>
-        <w:widowControl w:val="0"/>
-        <w:numPr>
-          <w:ilvl w:val="0"/>
-          <w:numId w:val="1"/>
-        </w:numPr>
-        <w:spacing w:line="240" w:lineRule="auto"/>
-        <w:rPr>
-          <w:sz w:val="24"/>
-          <w:szCs w:val="24"/>
-        </w:rPr>
-      </w:pPr>
-      <w:r>
-        <w:rPr>
-          <w:sz w:val="24"/>
-          <w:szCs w:val="24"/>
-        </w:rPr>
-        <w:t>The glasses' OS is a real time OS.</w:t>
+        <w:t>ECU protection and maintenance.</w:t>
       </w:r>
     </w:p>
     <w:p>
@@ -1876,10 +1965,26 @@
       </w:pPr>
       <w:r>
         <w:rPr>
-          <w:sz w:val="24"/>
-          <w:szCs w:val="24"/>
-        </w:rPr>
-        <w:t>Glasses support the user's security as each user has his own voice signature on it, another option is using the fingerprint sensor.</w:t>
+          <w:color w:val="202124"/>
+          <w:sz w:val="24"/>
+          <w:szCs w:val="24"/>
+          <w:highlight w:val="white"/>
+        </w:rPr>
+        <w:t>The ECU</w:t>
+      </w:r>
+      <w:r>
+        <w:rPr>
+          <w:sz w:val="24"/>
+          <w:szCs w:val="24"/>
+        </w:rPr>
+        <w:t xml:space="preserve"> shall have a button to turn it on/off</w:t>
+      </w:r>
+      <w:r>
+        <w:rPr>
+          <w:sz w:val="24"/>
+          <w:szCs w:val="24"/>
+        </w:rPr>
+        <w:t>.</w:t>
       </w:r>
     </w:p>
     <w:p>
@@ -1903,14 +2008,16 @@
           <w:szCs w:val="24"/>
           <w:highlight w:val="white"/>
         </w:rPr>
-        <w:t>Glasses</w:t>
-      </w:r>
-      <w:r>
-        <w:rPr>
-          <w:sz w:val="24"/>
-          <w:szCs w:val="24"/>
-        </w:rPr>
-        <w:t xml:space="preserve"> have a power button and three buttons that control Features.</w:t>
+        <w:t>The ECU</w:t>
+      </w:r>
+      <w:r>
+        <w:rPr>
+          <w:color w:val="202124"/>
+          <w:sz w:val="24"/>
+          <w:szCs w:val="24"/>
+          <w:highlight w:val="white"/>
+        </w:rPr>
+        <w:t xml:space="preserve"> shall have a button to control the headphone sound.</w:t>
       </w:r>
     </w:p>
     <w:p>
@@ -1934,7 +2041,16 @@
           <w:szCs w:val="24"/>
           <w:highlight w:val="white"/>
         </w:rPr>
-        <w:t>Glasses can work in Day / Night Mode.</w:t>
+        <w:t>The ECU</w:t>
+      </w:r>
+      <w:r>
+        <w:rPr>
+          <w:color w:val="202124"/>
+          <w:sz w:val="24"/>
+          <w:szCs w:val="24"/>
+          <w:highlight w:val="white"/>
+        </w:rPr>
+        <w:t xml:space="preserve"> shall have a button to enable/disable image caption feature.</w:t>
       </w:r>
     </w:p>
     <w:p>
@@ -1958,7 +2074,34 @@
           <w:szCs w:val="24"/>
           <w:highlight w:val="white"/>
         </w:rPr>
-        <w:t>Glasses can detect the night mode using LDR.</w:t>
+        <w:t>The ECU</w:t>
+      </w:r>
+      <w:r>
+        <w:rPr>
+          <w:color w:val="202124"/>
+          <w:sz w:val="24"/>
+          <w:szCs w:val="24"/>
+          <w:highlight w:val="white"/>
+        </w:rPr>
+        <w:t xml:space="preserve"> shall have a button to enable</w:t>
+      </w:r>
+      <w:r>
+        <w:rPr>
+          <w:color w:val="202124"/>
+          <w:sz w:val="24"/>
+          <w:szCs w:val="24"/>
+          <w:highlight w:val="white"/>
+        </w:rPr>
+        <w:t>/disable</w:t>
+      </w:r>
+      <w:r>
+        <w:rPr>
+          <w:color w:val="202124"/>
+          <w:sz w:val="24"/>
+          <w:szCs w:val="24"/>
+          <w:highlight w:val="white"/>
+        </w:rPr>
+        <w:t xml:space="preserve"> voice commands.</w:t>
       </w:r>
     </w:p>
     <w:p>
@@ -1969,16 +2112,65 @@
         </w:numPr>
         <w:spacing w:line="308" w:lineRule="auto"/>
         <w:rPr>
-          <w:sz w:val="24"/>
-          <w:szCs w:val="24"/>
-        </w:rPr>
-      </w:pPr>
-      <w:r>
-        <w:rPr>
-          <w:sz w:val="24"/>
-          <w:szCs w:val="24"/>
-        </w:rPr>
-        <w:t>Glasses have a camera that supports real-time capturing.</w:t>
+          <w:color w:val="202124"/>
+          <w:sz w:val="24"/>
+          <w:szCs w:val="24"/>
+          <w:highlight w:val="white"/>
+        </w:rPr>
+      </w:pPr>
+      <w:r>
+        <w:rPr>
+          <w:color w:val="202124"/>
+          <w:sz w:val="24"/>
+          <w:szCs w:val="24"/>
+          <w:highlight w:val="white"/>
+        </w:rPr>
+        <w:t>The ECU</w:t>
+      </w:r>
+      <w:r>
+        <w:rPr>
+          <w:color w:val="202124"/>
+          <w:sz w:val="24"/>
+          <w:szCs w:val="24"/>
+          <w:highlight w:val="white"/>
+        </w:rPr>
+        <w:t xml:space="preserve"> </w:t>
+      </w:r>
+      <w:r>
+        <w:rPr>
+          <w:color w:val="202124"/>
+          <w:sz w:val="24"/>
+          <w:szCs w:val="24"/>
+          <w:highlight w:val="white"/>
+        </w:rPr>
+        <w:t>shall</w:t>
+      </w:r>
+      <w:r>
+        <w:rPr>
+          <w:color w:val="202124"/>
+          <w:sz w:val="24"/>
+          <w:szCs w:val="24"/>
+          <w:highlight w:val="white"/>
+        </w:rPr>
+        <w:t xml:space="preserve"> detect the night</w:t>
+      </w:r>
+      <w:r>
+        <w:rPr>
+          <w:color w:val="202124"/>
+          <w:sz w:val="24"/>
+          <w:szCs w:val="24"/>
+          <w:highlight w:val="white"/>
+        </w:rPr>
+        <w:t>/day</w:t>
+      </w:r>
+      <w:r>
+        <w:rPr>
+          <w:color w:val="202124"/>
+          <w:sz w:val="24"/>
+          <w:szCs w:val="24"/>
+          <w:highlight w:val="white"/>
+        </w:rPr>
+        <w:t xml:space="preserve"> mode using LDR.</w:t>
       </w:r>
     </w:p>
     <w:p>
@@ -1998,7 +2190,28 @@
           <w:sz w:val="24"/>
           <w:szCs w:val="24"/>
         </w:rPr>
-        <w:t>Glasses have a microphone through which it receives voice commands.</w:t>
+        <w:t>The ECU</w:t>
+      </w:r>
+      <w:r>
+        <w:rPr>
+          <w:sz w:val="24"/>
+          <w:szCs w:val="24"/>
+        </w:rPr>
+        <w:t xml:space="preserve"> </w:t>
+      </w:r>
+      <w:r>
+        <w:rPr>
+          <w:sz w:val="24"/>
+          <w:szCs w:val="24"/>
+        </w:rPr>
+        <w:t xml:space="preserve">shall </w:t>
+      </w:r>
+      <w:r>
+        <w:rPr>
+          <w:sz w:val="24"/>
+          <w:szCs w:val="24"/>
+        </w:rPr>
+        <w:t>have a camera that supports real-time capturing.</w:t>
       </w:r>
     </w:p>
     <w:p>
@@ -2018,7 +2231,28 @@
           <w:sz w:val="24"/>
           <w:szCs w:val="24"/>
         </w:rPr>
-        <w:t>Glasses have a speaker to play any audio (mp3 files are received from the machine learning models).</w:t>
+        <w:t>The ECU</w:t>
+      </w:r>
+      <w:r>
+        <w:rPr>
+          <w:sz w:val="24"/>
+          <w:szCs w:val="24"/>
+        </w:rPr>
+        <w:t xml:space="preserve"> </w:t>
+      </w:r>
+      <w:r>
+        <w:rPr>
+          <w:sz w:val="24"/>
+          <w:szCs w:val="24"/>
+        </w:rPr>
+        <w:t xml:space="preserve">shall </w:t>
+      </w:r>
+      <w:r>
+        <w:rPr>
+          <w:sz w:val="24"/>
+          <w:szCs w:val="24"/>
+        </w:rPr>
+        <w:t>have a microphone through which it receives voice commands.</w:t>
       </w:r>
     </w:p>
     <w:p>
@@ -2038,7 +2272,49 @@
           <w:sz w:val="24"/>
           <w:szCs w:val="24"/>
         </w:rPr>
-        <w:t>Voltage and temperature level can be tracked.</w:t>
+        <w:t>The ECU</w:t>
+      </w:r>
+      <w:r>
+        <w:rPr>
+          <w:sz w:val="24"/>
+          <w:szCs w:val="24"/>
+        </w:rPr>
+        <w:t xml:space="preserve"> </w:t>
+      </w:r>
+      <w:r>
+        <w:rPr>
+          <w:sz w:val="24"/>
+          <w:szCs w:val="24"/>
+        </w:rPr>
+        <w:t xml:space="preserve">shall </w:t>
+      </w:r>
+      <w:r>
+        <w:rPr>
+          <w:sz w:val="24"/>
+          <w:szCs w:val="24"/>
+        </w:rPr>
+        <w:t xml:space="preserve">have </w:t>
+      </w:r>
+      <w:r>
+        <w:rPr>
+          <w:sz w:val="24"/>
+          <w:szCs w:val="24"/>
+        </w:rPr>
+        <w:t>headphones</w:t>
+      </w:r>
+      <w:r>
+        <w:rPr>
+          <w:sz w:val="24"/>
+          <w:szCs w:val="24"/>
+        </w:rPr>
+        <w:t xml:space="preserve"> to play any audio</w:t>
+      </w:r>
+      <w:r>
+        <w:rPr>
+          <w:sz w:val="24"/>
+          <w:szCs w:val="24"/>
+        </w:rPr>
+        <w:t>.</w:t>
       </w:r>
     </w:p>
     <w:p>
@@ -2058,7 +2334,14 @@
           <w:sz w:val="24"/>
           <w:szCs w:val="24"/>
         </w:rPr>
-        <w:t xml:space="preserve"> DC fan used to decrease heat.</w:t>
+        <w:t>The ECU shall keep tracking v</w:t>
+      </w:r>
+      <w:r>
+        <w:rPr>
+          <w:sz w:val="24"/>
+          <w:szCs w:val="24"/>
+        </w:rPr>
+        <w:t>oltage and temperature level.</w:t>
       </w:r>
     </w:p>
     <w:p>
@@ -2078,59 +2361,55 @@
           <w:sz w:val="24"/>
           <w:szCs w:val="24"/>
         </w:rPr>
-        <w:t>Generate a customized OS with specific configurations.</w:t>
+        <w:t xml:space="preserve">The ECU shall </w:t>
+      </w:r>
+      <w:r>
+        <w:rPr>
+          <w:sz w:val="24"/>
+          <w:szCs w:val="24"/>
+        </w:rPr>
+        <w:t>decrease heat</w:t>
+      </w:r>
+      <w:r>
+        <w:rPr>
+          <w:sz w:val="24"/>
+          <w:szCs w:val="24"/>
+        </w:rPr>
+        <w:t xml:space="preserve"> using a DC fan</w:t>
+      </w:r>
+      <w:r>
+        <w:rPr>
+          <w:sz w:val="24"/>
+          <w:szCs w:val="24"/>
+        </w:rPr>
+        <w:t>.</w:t>
       </w:r>
     </w:p>
     <w:p>
       <w:pPr>
-        <w:spacing w:line="308" w:lineRule="auto"/>
-        <w:ind w:left="720"/>
-        <w:rPr>
-          <w:sz w:val="24"/>
-          <w:szCs w:val="24"/>
-        </w:rPr>
-      </w:pPr>
-    </w:p>
-    <w:p>
-      <w:pPr>
-        <w:spacing w:line="308" w:lineRule="auto"/>
-        <w:ind w:left="720"/>
-        <w:rPr>
-          <w:sz w:val="24"/>
-          <w:szCs w:val="24"/>
-        </w:rPr>
-      </w:pPr>
-    </w:p>
-    <w:p>
-      <w:pPr>
-        <w:spacing w:line="308" w:lineRule="auto"/>
-        <w:rPr>
-          <w:b/>
+        <w:pStyle w:val="Heading1"/>
+        <w:rPr>
           <w:sz w:val="38"/>
           <w:szCs w:val="38"/>
         </w:rPr>
       </w:pPr>
-      <w:r>
-        <w:rPr>
-          <w:b/>
-          <w:sz w:val="32"/>
-          <w:szCs w:val="32"/>
-        </w:rPr>
+      <w:bookmarkStart w:id="6" w:name="_Toc118458227"/>
+      <w:r>
         <w:t>Requirements Mapping</w:t>
       </w:r>
       <w:r>
         <w:rPr>
-          <w:b/>
           <w:sz w:val="28"/>
           <w:szCs w:val="28"/>
         </w:rPr>
         <w:t>:</w:t>
       </w:r>
+      <w:bookmarkEnd w:id="6"/>
     </w:p>
     <w:tbl>
       <w:tblPr>
         <w:tblStyle w:val="a5"/>
-        <w:tblW w:w="9525" w:type="dxa"/>
+        <w:tblW w:w="9936" w:type="dxa"/>
         <w:tblBorders>
           <w:top w:val="single" w:sz="12" w:space="0" w:color="auto"/>
           <w:left w:val="single" w:sz="12" w:space="0" w:color="auto"/>
@@ -2143,17 +2422,18 @@
         <w:tblLook w:val="04A0" w:firstRow="1" w:lastRow="0" w:firstColumn="1" w:lastColumn="0" w:noHBand="0" w:noVBand="1"/>
       </w:tblPr>
       <w:tblGrid>
-        <w:gridCol w:w="975"/>
-        <w:gridCol w:w="3059"/>
-        <w:gridCol w:w="1171"/>
-        <w:gridCol w:w="1440"/>
-        <w:gridCol w:w="1260"/>
-        <w:gridCol w:w="1620"/>
+        <w:gridCol w:w="962"/>
+        <w:gridCol w:w="3020"/>
+        <w:gridCol w:w="1156"/>
+        <w:gridCol w:w="4798"/>
       </w:tblGrid>
       <w:tr>
-        <w:tc>
-          <w:tcPr>
-            <w:tcW w:w="975" w:type="dxa"/>
+        <w:trPr>
+          <w:trHeight w:val="662"/>
+        </w:trPr>
+        <w:tc>
+          <w:tcPr>
+            <w:tcW w:w="962" w:type="dxa"/>
             <w:shd w:val="clear" w:color="auto" w:fill="A4C2F4"/>
             <w:tcMar>
               <w:top w:w="100" w:type="dxa"/>
@@ -2173,17 +2453,19 @@
                 <w:szCs w:val="32"/>
               </w:rPr>
             </w:pPr>
+            <w:proofErr w:type="spellStart"/>
             <w:r>
               <w:rPr>
                 <w:b/>
               </w:rPr>
               <w:t>Req_ID</w:t>
             </w:r>
-          </w:p>
-        </w:tc>
-        <w:tc>
-          <w:tcPr>
-            <w:tcW w:w="3059" w:type="dxa"/>
+            <w:proofErr w:type="spellEnd"/>
+          </w:p>
+        </w:tc>
+        <w:tc>
+          <w:tcPr>
+            <w:tcW w:w="3020" w:type="dxa"/>
             <w:shd w:val="clear" w:color="auto" w:fill="auto"/>
             <w:tcMar>
               <w:top w:w="100" w:type="dxa"/>
@@ -2199,13 +2481,19 @@
               <w:jc w:val="center"/>
             </w:pPr>
             <w:r>
-              <w:t>PO_SAG_CR_GLASSES_001-V1.1</w:t>
-            </w:r>
-          </w:p>
-        </w:tc>
-        <w:tc>
-          <w:tcPr>
-            <w:tcW w:w="1171" w:type="dxa"/>
+              <w:t>PO_SAG_CR_</w:t>
+            </w:r>
+            <w:r>
+              <w:t>THE ECU</w:t>
+            </w:r>
+            <w:r>
+              <w:t>_001-V1.1</w:t>
+            </w:r>
+          </w:p>
+        </w:tc>
+        <w:tc>
+          <w:tcPr>
+            <w:tcW w:w="1156" w:type="dxa"/>
             <w:shd w:val="clear" w:color="auto" w:fill="A4C2F4"/>
             <w:tcMar>
               <w:top w:w="100" w:type="dxa"/>
@@ -2233,7 +2521,7 @@
         </w:tc>
         <w:tc>
           <w:tcPr>
-            <w:tcW w:w="1440" w:type="dxa"/>
+            <w:tcW w:w="4798" w:type="dxa"/>
             <w:shd w:val="clear" w:color="auto" w:fill="auto"/>
             <w:tcMar>
               <w:top w:w="100" w:type="dxa"/>
@@ -2254,70 +2542,116 @@
             </w:pPr>
             <w:r>
               <w:rPr>
-                <w:sz w:val="24"/>
-                <w:szCs w:val="24"/>
-              </w:rPr>
-              <w:t xml:space="preserve">Glasses support the user's security as each user </w:t>
-            </w:r>
-            <w:r>
-              <w:rPr>
-                <w:sz w:val="24"/>
-                <w:szCs w:val="24"/>
-              </w:rPr>
-              <w:lastRenderedPageBreak/>
-              <w:t>has his own voice signature on it, another option is using the fingerprint sensor.</w:t>
-            </w:r>
-          </w:p>
-          <w:p>
-            <w:pPr>
-              <w:spacing w:line="308" w:lineRule="auto"/>
-              <w:rPr>
                 <w:color w:val="202124"/>
                 <w:sz w:val="24"/>
                 <w:szCs w:val="24"/>
                 <w:highlight w:val="white"/>
               </w:rPr>
-            </w:pPr>
-          </w:p>
-        </w:tc>
-        <w:tc>
-          <w:tcPr>
-            <w:tcW w:w="1260" w:type="dxa"/>
-            <w:shd w:val="clear" w:color="auto" w:fill="A4C2F4"/>
-            <w:tcMar>
-              <w:top w:w="100" w:type="dxa"/>
-              <w:left w:w="100" w:type="dxa"/>
-              <w:bottom w:w="100" w:type="dxa"/>
-              <w:right w:w="100" w:type="dxa"/>
-            </w:tcMar>
-          </w:tcPr>
-          <w:p>
-            <w:pPr>
-              <w:spacing w:line="308" w:lineRule="auto"/>
-              <w:rPr>
-                <w:b/>
-                <w:color w:val="202124"/>
+              <w:t>The ECU</w:t>
+            </w:r>
+            <w:r>
+              <w:rPr>
                 <w:sz w:val="24"/>
                 <w:szCs w:val="24"/>
-                <w:shd w:val="clear" w:color="auto" w:fill="A4C2F4"/>
-              </w:rPr>
-            </w:pPr>
-            <w:r>
-              <w:rPr>
-                <w:b/>
-                <w:color w:val="202124"/>
-                <w:sz w:val="24"/>
-                <w:szCs w:val="24"/>
-                <w:shd w:val="clear" w:color="auto" w:fill="A4C2F4"/>
-              </w:rPr>
-              <w:lastRenderedPageBreak/>
+              </w:rPr>
+              <w:t xml:space="preserve"> shall have a button to turn it on/off.</w:t>
+            </w:r>
+          </w:p>
+        </w:tc>
+      </w:tr>
+      <w:tr>
+        <w:trPr>
+          <w:trHeight w:val="674"/>
+        </w:trPr>
+        <w:tc>
+          <w:tcPr>
+            <w:tcW w:w="962" w:type="dxa"/>
+            <w:shd w:val="clear" w:color="auto" w:fill="A4C2F4"/>
+            <w:tcMar>
+              <w:top w:w="100" w:type="dxa"/>
+              <w:left w:w="100" w:type="dxa"/>
+              <w:bottom w:w="100" w:type="dxa"/>
+              <w:right w:w="100" w:type="dxa"/>
+            </w:tcMar>
+          </w:tcPr>
+          <w:p>
+            <w:pPr>
+              <w:widowControl w:val="0"/>
+              <w:spacing w:line="240" w:lineRule="auto"/>
+              <w:jc w:val="center"/>
+              <w:rPr>
+                <w:b/>
+              </w:rPr>
+            </w:pPr>
+            <w:proofErr w:type="spellStart"/>
+            <w:r>
+              <w:rPr>
+                <w:b/>
+              </w:rPr>
+              <w:t>Req_ID</w:t>
+            </w:r>
+            <w:proofErr w:type="spellEnd"/>
+          </w:p>
+        </w:tc>
+        <w:tc>
+          <w:tcPr>
+            <w:tcW w:w="3020" w:type="dxa"/>
+            <w:shd w:val="clear" w:color="auto" w:fill="auto"/>
+            <w:tcMar>
+              <w:top w:w="100" w:type="dxa"/>
+              <w:left w:w="100" w:type="dxa"/>
+              <w:bottom w:w="100" w:type="dxa"/>
+              <w:right w:w="100" w:type="dxa"/>
+            </w:tcMar>
+          </w:tcPr>
+          <w:p>
+            <w:pPr>
+              <w:widowControl w:val="0"/>
+              <w:spacing w:line="240" w:lineRule="auto"/>
+              <w:jc w:val="center"/>
+            </w:pPr>
+            <w:r>
+              <w:t>PO_SAG_CR_</w:t>
+            </w:r>
+            <w:r>
+              <w:t>THE ECU</w:t>
+            </w:r>
+            <w:r>
+              <w:t>_002-V1.1</w:t>
+            </w:r>
+          </w:p>
+        </w:tc>
+        <w:tc>
+          <w:tcPr>
+            <w:tcW w:w="1156" w:type="dxa"/>
+            <w:shd w:val="clear" w:color="auto" w:fill="A4C2F4"/>
+            <w:tcMar>
+              <w:top w:w="100" w:type="dxa"/>
+              <w:left w:w="100" w:type="dxa"/>
+              <w:bottom w:w="100" w:type="dxa"/>
+              <w:right w:w="100" w:type="dxa"/>
+            </w:tcMar>
+          </w:tcPr>
+          <w:p>
+            <w:pPr>
+              <w:widowControl w:val="0"/>
+              <w:spacing w:line="240" w:lineRule="auto"/>
+              <w:jc w:val="center"/>
+              <w:rPr>
+                <w:b/>
+              </w:rPr>
+            </w:pPr>
+            <w:r>
+              <w:rPr>
+                <w:b/>
+              </w:rPr>
               <w:t>Mapping</w:t>
             </w:r>
           </w:p>
         </w:tc>
         <w:tc>
           <w:tcPr>
-            <w:tcW w:w="1620" w:type="dxa"/>
+            <w:tcW w:w="4798" w:type="dxa"/>
             <w:shd w:val="clear" w:color="auto" w:fill="auto"/>
             <w:tcMar>
               <w:top w:w="100" w:type="dxa"/>
@@ -2326,23 +2660,6 @@
               <w:right w:w="100" w:type="dxa"/>
             </w:tcMar>
           </w:tcPr>
-          <w:p>
-            <w:pPr>
-              <w:widowControl w:val="0"/>
-              <w:spacing w:line="240" w:lineRule="auto"/>
-              <w:rPr>
-                <w:sz w:val="24"/>
-                <w:szCs w:val="24"/>
-              </w:rPr>
-            </w:pPr>
-            <w:r>
-              <w:rPr>
-                <w:sz w:val="24"/>
-                <w:szCs w:val="24"/>
-              </w:rPr>
-              <w:t>Glasses’ features can be controlled by the user.</w:t>
-            </w:r>
-          </w:p>
           <w:p>
             <w:pPr>
               <w:spacing w:line="308" w:lineRule="auto"/>
@@ -2353,109 +2670,15 @@
                 <w:highlight w:val="white"/>
               </w:rPr>
             </w:pPr>
-          </w:p>
-        </w:tc>
-      </w:tr>
-      <w:tr>
-        <w:tc>
-          <w:tcPr>
-            <w:tcW w:w="975" w:type="dxa"/>
-            <w:shd w:val="clear" w:color="auto" w:fill="A4C2F4"/>
-            <w:tcMar>
-              <w:top w:w="100" w:type="dxa"/>
-              <w:left w:w="100" w:type="dxa"/>
-              <w:bottom w:w="100" w:type="dxa"/>
-              <w:right w:w="100" w:type="dxa"/>
-            </w:tcMar>
-          </w:tcPr>
-          <w:p>
-            <w:pPr>
-              <w:widowControl w:val="0"/>
-              <w:spacing w:line="240" w:lineRule="auto"/>
-              <w:jc w:val="center"/>
-              <w:rPr>
-                <w:b/>
-              </w:rPr>
-            </w:pPr>
-            <w:r>
-              <w:rPr>
-                <w:b/>
-              </w:rPr>
-              <w:t>Req_ID</w:t>
-            </w:r>
-          </w:p>
-        </w:tc>
-        <w:tc>
-          <w:tcPr>
-            <w:tcW w:w="3059" w:type="dxa"/>
-            <w:shd w:val="clear" w:color="auto" w:fill="auto"/>
-            <w:tcMar>
-              <w:top w:w="100" w:type="dxa"/>
-              <w:left w:w="100" w:type="dxa"/>
-              <w:bottom w:w="100" w:type="dxa"/>
-              <w:right w:w="100" w:type="dxa"/>
-            </w:tcMar>
-          </w:tcPr>
-          <w:p>
-            <w:pPr>
-              <w:widowControl w:val="0"/>
-              <w:spacing w:line="240" w:lineRule="auto"/>
-              <w:jc w:val="center"/>
-            </w:pPr>
-            <w:r>
-              <w:t>PO_SAG_CR_GLASSES_002-V1.1</w:t>
-            </w:r>
-          </w:p>
-        </w:tc>
-        <w:tc>
-          <w:tcPr>
-            <w:tcW w:w="1171" w:type="dxa"/>
-            <w:shd w:val="clear" w:color="auto" w:fill="A4C2F4"/>
-            <w:tcMar>
-              <w:top w:w="100" w:type="dxa"/>
-              <w:left w:w="100" w:type="dxa"/>
-              <w:bottom w:w="100" w:type="dxa"/>
-              <w:right w:w="100" w:type="dxa"/>
-            </w:tcMar>
-          </w:tcPr>
-          <w:p>
-            <w:pPr>
-              <w:widowControl w:val="0"/>
-              <w:spacing w:line="240" w:lineRule="auto"/>
-              <w:jc w:val="center"/>
-              <w:rPr>
-                <w:b/>
-              </w:rPr>
-            </w:pPr>
-            <w:r>
-              <w:rPr>
-                <w:b/>
-              </w:rPr>
-              <w:t>Mapping</w:t>
-            </w:r>
-          </w:p>
-        </w:tc>
-        <w:tc>
-          <w:tcPr>
-            <w:tcW w:w="1440" w:type="dxa"/>
-            <w:shd w:val="clear" w:color="auto" w:fill="auto"/>
-            <w:tcMar>
-              <w:top w:w="100" w:type="dxa"/>
-              <w:left w:w="100" w:type="dxa"/>
-              <w:bottom w:w="100" w:type="dxa"/>
-              <w:right w:w="100" w:type="dxa"/>
-            </w:tcMar>
-          </w:tcPr>
-          <w:p>
-            <w:pPr>
-              <w:spacing w:line="308" w:lineRule="auto"/>
+            <w:r>
               <w:rPr>
                 <w:color w:val="202124"/>
                 <w:sz w:val="24"/>
                 <w:szCs w:val="24"/>
                 <w:highlight w:val="white"/>
               </w:rPr>
-            </w:pPr>
+              <w:t>The ECU</w:t>
+            </w:r>
             <w:r>
               <w:rPr>
                 <w:color w:val="202124"/>
@@ -2463,94 +2686,18 @@
                 <w:szCs w:val="24"/>
                 <w:highlight w:val="white"/>
               </w:rPr>
-              <w:t>Glasses</w:t>
-            </w:r>
-            <w:r>
-              <w:rPr>
-                <w:sz w:val="24"/>
-                <w:szCs w:val="24"/>
-              </w:rPr>
-              <w:t xml:space="preserve"> have a power button and three buttons that control Features.</w:t>
-            </w:r>
-          </w:p>
-        </w:tc>
-        <w:tc>
-          <w:tcPr>
-            <w:tcW w:w="1260" w:type="dxa"/>
-            <w:shd w:val="clear" w:color="auto" w:fill="A4C2F4"/>
-            <w:tcMar>
-              <w:top w:w="100" w:type="dxa"/>
-              <w:left w:w="100" w:type="dxa"/>
-              <w:bottom w:w="100" w:type="dxa"/>
-              <w:right w:w="100" w:type="dxa"/>
-            </w:tcMar>
-          </w:tcPr>
-          <w:p>
-            <w:pPr>
-              <w:spacing w:line="308" w:lineRule="auto"/>
-              <w:rPr>
-                <w:b/>
-                <w:color w:val="202124"/>
-                <w:sz w:val="24"/>
-                <w:szCs w:val="24"/>
-                <w:shd w:val="clear" w:color="auto" w:fill="A4C2F4"/>
-              </w:rPr>
-            </w:pPr>
-            <w:r>
-              <w:rPr>
-                <w:b/>
-              </w:rPr>
-              <w:t>Mapping</w:t>
-            </w:r>
-          </w:p>
-        </w:tc>
-        <w:tc>
-          <w:tcPr>
-            <w:tcW w:w="1620" w:type="dxa"/>
-            <w:shd w:val="clear" w:color="auto" w:fill="auto"/>
-            <w:tcMar>
-              <w:top w:w="100" w:type="dxa"/>
-              <w:left w:w="100" w:type="dxa"/>
-              <w:bottom w:w="100" w:type="dxa"/>
-              <w:right w:w="100" w:type="dxa"/>
-            </w:tcMar>
-          </w:tcPr>
-          <w:p>
-            <w:pPr>
-              <w:widowControl w:val="0"/>
-              <w:spacing w:line="240" w:lineRule="auto"/>
-              <w:rPr>
-                <w:sz w:val="24"/>
-                <w:szCs w:val="24"/>
-              </w:rPr>
-            </w:pPr>
-            <w:r>
-              <w:rPr>
-                <w:sz w:val="24"/>
-                <w:szCs w:val="24"/>
-              </w:rPr>
-              <w:t>Glasses’ features can be controlled by the user.</w:t>
-            </w:r>
-          </w:p>
-          <w:p>
-            <w:pPr>
-              <w:widowControl w:val="0"/>
-              <w:spacing w:line="240" w:lineRule="auto"/>
-              <w:rPr>
-                <w:sz w:val="24"/>
-                <w:szCs w:val="24"/>
-              </w:rPr>
-            </w:pPr>
+              <w:t xml:space="preserve"> shall have a button to control the headphone sound.</w:t>
+            </w:r>
           </w:p>
         </w:tc>
       </w:tr>
       <w:tr>
         <w:trPr>
-          <w:trHeight w:val="2310"/>
+          <w:trHeight w:val="554"/>
         </w:trPr>
         <w:tc>
           <w:tcPr>
-            <w:tcW w:w="975" w:type="dxa"/>
+            <w:tcW w:w="962" w:type="dxa"/>
             <w:shd w:val="clear" w:color="auto" w:fill="A4C2F4"/>
             <w:tcMar>
               <w:top w:w="100" w:type="dxa"/>
@@ -2568,17 +2715,19 @@
                 <w:b/>
               </w:rPr>
             </w:pPr>
+            <w:proofErr w:type="spellStart"/>
             <w:r>
               <w:rPr>
                 <w:b/>
               </w:rPr>
               <w:t>Req_ID</w:t>
             </w:r>
-          </w:p>
-        </w:tc>
-        <w:tc>
-          <w:tcPr>
-            <w:tcW w:w="3059" w:type="dxa"/>
+            <w:proofErr w:type="spellEnd"/>
+          </w:p>
+        </w:tc>
+        <w:tc>
+          <w:tcPr>
+            <w:tcW w:w="3020" w:type="dxa"/>
             <w:shd w:val="clear" w:color="auto" w:fill="auto"/>
             <w:tcMar>
               <w:top w:w="100" w:type="dxa"/>
@@ -2594,13 +2743,19 @@
               <w:jc w:val="center"/>
             </w:pPr>
             <w:r>
-              <w:t>PO_SAG_CR_GLASSES_003-V1.1</w:t>
-            </w:r>
-          </w:p>
-        </w:tc>
-        <w:tc>
-          <w:tcPr>
-            <w:tcW w:w="1171" w:type="dxa"/>
+              <w:t>PO_SAG_CR_</w:t>
+            </w:r>
+            <w:r>
+              <w:t>THE ECU</w:t>
+            </w:r>
+            <w:r>
+              <w:t>_003-V1.1</w:t>
+            </w:r>
+          </w:p>
+        </w:tc>
+        <w:tc>
+          <w:tcPr>
+            <w:tcW w:w="1156" w:type="dxa"/>
             <w:shd w:val="clear" w:color="auto" w:fill="A4C2F4"/>
             <w:tcMar>
               <w:top w:w="100" w:type="dxa"/>
@@ -2628,7 +2783,7 @@
         </w:tc>
         <w:tc>
           <w:tcPr>
-            <w:tcW w:w="1440" w:type="dxa"/>
+            <w:tcW w:w="4798" w:type="dxa"/>
             <w:shd w:val="clear" w:color="auto" w:fill="auto"/>
             <w:tcMar>
               <w:top w:w="100" w:type="dxa"/>
@@ -2652,79 +2807,27 @@
                 <w:szCs w:val="24"/>
                 <w:highlight w:val="white"/>
               </w:rPr>
-              <w:t>Glasses can work in Day / Night Mode.</w:t>
-            </w:r>
-          </w:p>
-        </w:tc>
-        <w:tc>
-          <w:tcPr>
-            <w:tcW w:w="1260" w:type="dxa"/>
-            <w:shd w:val="clear" w:color="auto" w:fill="A4C2F4"/>
-            <w:tcMar>
-              <w:top w:w="100" w:type="dxa"/>
-              <w:left w:w="100" w:type="dxa"/>
-              <w:bottom w:w="100" w:type="dxa"/>
-              <w:right w:w="100" w:type="dxa"/>
-            </w:tcMar>
-          </w:tcPr>
-          <w:p>
-            <w:pPr>
-              <w:spacing w:line="308" w:lineRule="auto"/>
-              <w:rPr>
-                <w:b/>
-                <w:color w:val="202124"/>
-                <w:sz w:val="24"/>
-                <w:szCs w:val="24"/>
-                <w:shd w:val="clear" w:color="auto" w:fill="A4C2F4"/>
-              </w:rPr>
-            </w:pPr>
-            <w:r>
-              <w:rPr>
-                <w:b/>
-              </w:rPr>
-              <w:t>Mapping</w:t>
-            </w:r>
-          </w:p>
-        </w:tc>
-        <w:tc>
-          <w:tcPr>
-            <w:tcW w:w="1620" w:type="dxa"/>
-            <w:shd w:val="clear" w:color="auto" w:fill="auto"/>
-            <w:tcMar>
-              <w:top w:w="100" w:type="dxa"/>
-              <w:left w:w="100" w:type="dxa"/>
-              <w:bottom w:w="100" w:type="dxa"/>
-              <w:right w:w="100" w:type="dxa"/>
-            </w:tcMar>
-          </w:tcPr>
-          <w:p>
-            <w:pPr>
-              <w:widowControl w:val="0"/>
-              <w:spacing w:line="240" w:lineRule="auto"/>
+              <w:t>The ECU</w:t>
+            </w:r>
+            <w:r>
               <w:rPr>
                 <w:color w:val="202124"/>
                 <w:sz w:val="24"/>
                 <w:szCs w:val="24"/>
                 <w:highlight w:val="white"/>
               </w:rPr>
-            </w:pPr>
-            <w:r>
-              <w:rPr>
-                <w:sz w:val="24"/>
-                <w:szCs w:val="24"/>
-              </w:rPr>
-              <w:t>Glasses have two modes (Day mode - Night mode).</w:t>
+              <w:t xml:space="preserve"> shall have a button to enable/disable image caption feature.</w:t>
             </w:r>
           </w:p>
         </w:tc>
       </w:tr>
       <w:tr>
         <w:trPr>
-          <w:trHeight w:val="520"/>
+          <w:trHeight w:val="501"/>
         </w:trPr>
         <w:tc>
           <w:tcPr>
-            <w:tcW w:w="975" w:type="dxa"/>
+            <w:tcW w:w="962" w:type="dxa"/>
             <w:shd w:val="clear" w:color="auto" w:fill="A4C2F4"/>
             <w:tcMar>
               <w:top w:w="100" w:type="dxa"/>
@@ -2744,17 +2847,20 @@
                 <w:szCs w:val="32"/>
               </w:rPr>
             </w:pPr>
-            <w:r>
-              <w:rPr>
-                <w:b/>
-              </w:rPr>
+            <w:proofErr w:type="spellStart"/>
+            <w:r>
+              <w:rPr>
+                <w:b/>
+              </w:rPr>
+              <w:lastRenderedPageBreak/>
               <w:t>Req_ID</w:t>
             </w:r>
-          </w:p>
-        </w:tc>
-        <w:tc>
-          <w:tcPr>
-            <w:tcW w:w="3059" w:type="dxa"/>
+            <w:proofErr w:type="spellEnd"/>
+          </w:p>
+        </w:tc>
+        <w:tc>
+          <w:tcPr>
+            <w:tcW w:w="3020" w:type="dxa"/>
             <w:shd w:val="clear" w:color="auto" w:fill="auto"/>
             <w:tcMar>
               <w:top w:w="100" w:type="dxa"/>
@@ -2770,13 +2876,19 @@
               <w:jc w:val="center"/>
             </w:pPr>
             <w:r>
-              <w:t>PO_SAG_CR_GLASSES_004-V1.1</w:t>
-            </w:r>
-          </w:p>
-        </w:tc>
-        <w:tc>
-          <w:tcPr>
-            <w:tcW w:w="1171" w:type="dxa"/>
+              <w:t>PO_SAG_CR_</w:t>
+            </w:r>
+            <w:r>
+              <w:t>THE ECU</w:t>
+            </w:r>
+            <w:r>
+              <w:t>_004-V1.1</w:t>
+            </w:r>
+          </w:p>
+        </w:tc>
+        <w:tc>
+          <w:tcPr>
+            <w:tcW w:w="1156" w:type="dxa"/>
             <w:shd w:val="clear" w:color="auto" w:fill="A4C2F4"/>
             <w:tcMar>
               <w:top w:w="100" w:type="dxa"/>
@@ -2804,7 +2916,7 @@
         </w:tc>
         <w:tc>
           <w:tcPr>
-            <w:tcW w:w="1440" w:type="dxa"/>
+            <w:tcW w:w="4798" w:type="dxa"/>
             <w:shd w:val="clear" w:color="auto" w:fill="auto"/>
             <w:tcMar>
               <w:top w:w="100" w:type="dxa"/>
@@ -2828,83 +2940,27 @@
                 <w:szCs w:val="24"/>
                 <w:highlight w:val="white"/>
               </w:rPr>
-              <w:t>Glasses can detect the night mode using LDR.</w:t>
-            </w:r>
-          </w:p>
-          <w:p>
-            <w:pPr>
-              <w:spacing w:line="308" w:lineRule="auto"/>
-              <w:rPr>
+              <w:t>The ECU</w:t>
+            </w:r>
+            <w:r>
+              <w:rPr>
+                <w:color w:val="202124"/>
                 <w:sz w:val="24"/>
                 <w:szCs w:val="24"/>
-              </w:rPr>
-            </w:pPr>
-          </w:p>
-        </w:tc>
-        <w:tc>
-          <w:tcPr>
-            <w:tcW w:w="1260" w:type="dxa"/>
-            <w:shd w:val="clear" w:color="auto" w:fill="A4C2F4"/>
-            <w:tcMar>
-              <w:top w:w="100" w:type="dxa"/>
-              <w:left w:w="100" w:type="dxa"/>
-              <w:bottom w:w="100" w:type="dxa"/>
-              <w:right w:w="100" w:type="dxa"/>
-            </w:tcMar>
-          </w:tcPr>
-          <w:p>
-            <w:pPr>
-              <w:spacing w:line="308" w:lineRule="auto"/>
-              <w:rPr>
-                <w:sz w:val="24"/>
-                <w:szCs w:val="24"/>
-              </w:rPr>
-            </w:pPr>
-            <w:r>
-              <w:rPr>
-                <w:b/>
-              </w:rPr>
-              <w:t>Mapping</w:t>
-            </w:r>
-          </w:p>
-        </w:tc>
-        <w:tc>
-          <w:tcPr>
-            <w:tcW w:w="1620" w:type="dxa"/>
-            <w:shd w:val="clear" w:color="auto" w:fill="auto"/>
-            <w:tcMar>
-              <w:top w:w="100" w:type="dxa"/>
-              <w:left w:w="100" w:type="dxa"/>
-              <w:bottom w:w="100" w:type="dxa"/>
-              <w:right w:w="100" w:type="dxa"/>
-            </w:tcMar>
-          </w:tcPr>
-          <w:p>
-            <w:pPr>
-              <w:widowControl w:val="0"/>
-              <w:spacing w:line="240" w:lineRule="auto"/>
-              <w:rPr>
-                <w:sz w:val="24"/>
-                <w:szCs w:val="24"/>
-              </w:rPr>
-            </w:pPr>
-            <w:r>
-              <w:rPr>
-                <w:sz w:val="24"/>
-                <w:szCs w:val="24"/>
-              </w:rPr>
-              <w:t>Glasses have two modes (Day mode - Night mode).</w:t>
+                <w:highlight w:val="white"/>
+              </w:rPr>
+              <w:t xml:space="preserve"> shall have a button to enable/disable voice commands.</w:t>
             </w:r>
           </w:p>
         </w:tc>
       </w:tr>
       <w:tr>
         <w:trPr>
-          <w:trHeight w:val="2388"/>
+          <w:trHeight w:val="671"/>
         </w:trPr>
         <w:tc>
           <w:tcPr>
-            <w:tcW w:w="975" w:type="dxa"/>
+            <w:tcW w:w="962" w:type="dxa"/>
             <w:shd w:val="clear" w:color="auto" w:fill="A4C2F4"/>
             <w:tcMar>
               <w:top w:w="100" w:type="dxa"/>
@@ -2924,18 +2980,19 @@
                 <w:szCs w:val="32"/>
               </w:rPr>
             </w:pPr>
-            <w:r>
-              <w:rPr>
-                <w:b/>
-              </w:rPr>
-              <w:lastRenderedPageBreak/>
+            <w:proofErr w:type="spellStart"/>
+            <w:r>
+              <w:rPr>
+                <w:b/>
+              </w:rPr>
               <w:t>Req_ID</w:t>
             </w:r>
-          </w:p>
-        </w:tc>
-        <w:tc>
-          <w:tcPr>
-            <w:tcW w:w="3059" w:type="dxa"/>
+            <w:proofErr w:type="spellEnd"/>
+          </w:p>
+        </w:tc>
+        <w:tc>
+          <w:tcPr>
+            <w:tcW w:w="3020" w:type="dxa"/>
             <w:shd w:val="clear" w:color="auto" w:fill="auto"/>
             <w:tcMar>
               <w:top w:w="100" w:type="dxa"/>
@@ -2951,13 +3008,19 @@
               <w:jc w:val="center"/>
             </w:pPr>
             <w:r>
-              <w:t>PO_SAG_CR_GLASSES_005-V1.1</w:t>
-            </w:r>
-          </w:p>
-        </w:tc>
-        <w:tc>
-          <w:tcPr>
-            <w:tcW w:w="1171" w:type="dxa"/>
+              <w:t>PO_SAG_CR_</w:t>
+            </w:r>
+            <w:r>
+              <w:t>THE ECU</w:t>
+            </w:r>
+            <w:r>
+              <w:t>_005-V1.1</w:t>
+            </w:r>
+          </w:p>
+        </w:tc>
+        <w:tc>
+          <w:tcPr>
+            <w:tcW w:w="1156" w:type="dxa"/>
             <w:shd w:val="clear" w:color="auto" w:fill="A4C2F4"/>
             <w:tcMar>
               <w:top w:w="100" w:type="dxa"/>
@@ -2985,7 +3048,7 @@
         </w:tc>
         <w:tc>
           <w:tcPr>
-            <w:tcW w:w="1440" w:type="dxa"/>
+            <w:tcW w:w="4798" w:type="dxa"/>
             <w:shd w:val="clear" w:color="auto" w:fill="auto"/>
             <w:tcMar>
               <w:top w:w="100" w:type="dxa"/>
@@ -2998,83 +3061,40 @@
             <w:pPr>
               <w:spacing w:line="308" w:lineRule="auto"/>
               <w:rPr>
+                <w:color w:val="202124"/>
                 <w:sz w:val="24"/>
                 <w:szCs w:val="24"/>
-              </w:rPr>
-            </w:pPr>
-            <w:r>
-              <w:rPr>
+                <w:highlight w:val="white"/>
+              </w:rPr>
+            </w:pPr>
+            <w:r>
+              <w:rPr>
+                <w:color w:val="202124"/>
                 <w:sz w:val="24"/>
                 <w:szCs w:val="24"/>
-              </w:rPr>
-              <w:t>Glasses have a camera that supports real-time capturing.</w:t>
-            </w:r>
-          </w:p>
-        </w:tc>
-        <w:tc>
-          <w:tcPr>
-            <w:tcW w:w="1260" w:type="dxa"/>
-            <w:shd w:val="clear" w:color="auto" w:fill="A4C2F4"/>
-            <w:tcMar>
-              <w:top w:w="100" w:type="dxa"/>
-              <w:left w:w="100" w:type="dxa"/>
-              <w:bottom w:w="100" w:type="dxa"/>
-              <w:right w:w="100" w:type="dxa"/>
-            </w:tcMar>
-          </w:tcPr>
-          <w:p>
-            <w:pPr>
-              <w:spacing w:line="308" w:lineRule="auto"/>
-              <w:rPr>
+                <w:highlight w:val="white"/>
+              </w:rPr>
+              <w:t>The ECU</w:t>
+            </w:r>
+            <w:r>
+              <w:rPr>
+                <w:color w:val="202124"/>
                 <w:sz w:val="24"/>
                 <w:szCs w:val="24"/>
-              </w:rPr>
-            </w:pPr>
-            <w:r>
-              <w:rPr>
-                <w:b/>
-              </w:rPr>
-              <w:t>Mapping</w:t>
-            </w:r>
-          </w:p>
-        </w:tc>
-        <w:tc>
-          <w:tcPr>
-            <w:tcW w:w="1620" w:type="dxa"/>
-            <w:shd w:val="clear" w:color="auto" w:fill="auto"/>
-            <w:tcMar>
-              <w:top w:w="100" w:type="dxa"/>
-              <w:left w:w="100" w:type="dxa"/>
-              <w:bottom w:w="100" w:type="dxa"/>
-              <w:right w:w="100" w:type="dxa"/>
-            </w:tcMar>
-          </w:tcPr>
-          <w:p>
-            <w:pPr>
-              <w:widowControl w:val="0"/>
-              <w:spacing w:line="240" w:lineRule="auto"/>
-              <w:rPr>
-                <w:sz w:val="24"/>
-                <w:szCs w:val="24"/>
-              </w:rPr>
-            </w:pPr>
-            <w:r>
-              <w:rPr>
-                <w:sz w:val="24"/>
-                <w:szCs w:val="24"/>
-              </w:rPr>
-              <w:t>Glasses can capture images.</w:t>
+                <w:highlight w:val="white"/>
+              </w:rPr>
+              <w:t xml:space="preserve"> shall detect the night/day mode using LDR.</w:t>
             </w:r>
           </w:p>
         </w:tc>
       </w:tr>
       <w:tr>
         <w:trPr>
-          <w:trHeight w:val="520"/>
+          <w:trHeight w:val="501"/>
         </w:trPr>
         <w:tc>
           <w:tcPr>
-            <w:tcW w:w="975" w:type="dxa"/>
+            <w:tcW w:w="962" w:type="dxa"/>
             <w:shd w:val="clear" w:color="auto" w:fill="A4C2F4"/>
             <w:tcMar>
               <w:top w:w="100" w:type="dxa"/>
@@ -3092,17 +3112,19 @@
                 <w:b/>
               </w:rPr>
             </w:pPr>
+            <w:proofErr w:type="spellStart"/>
             <w:r>
               <w:rPr>
                 <w:b/>
               </w:rPr>
               <w:t>Req_ID</w:t>
             </w:r>
-          </w:p>
-        </w:tc>
-        <w:tc>
-          <w:tcPr>
-            <w:tcW w:w="3059" w:type="dxa"/>
+            <w:proofErr w:type="spellEnd"/>
+          </w:p>
+        </w:tc>
+        <w:tc>
+          <w:tcPr>
+            <w:tcW w:w="3020" w:type="dxa"/>
             <w:shd w:val="clear" w:color="auto" w:fill="auto"/>
             <w:tcMar>
               <w:top w:w="100" w:type="dxa"/>
@@ -3118,13 +3140,19 @@
               <w:jc w:val="center"/>
             </w:pPr>
             <w:r>
-              <w:t>PO_SAG_CR_GLASSES_006-V1.2</w:t>
-            </w:r>
-          </w:p>
-        </w:tc>
-        <w:tc>
-          <w:tcPr>
-            <w:tcW w:w="1171" w:type="dxa"/>
+              <w:t>PO_SAG_CR_</w:t>
+            </w:r>
+            <w:r>
+              <w:t>THE ECU</w:t>
+            </w:r>
+            <w:r>
+              <w:t>_006-V1.2</w:t>
+            </w:r>
+          </w:p>
+        </w:tc>
+        <w:tc>
+          <w:tcPr>
+            <w:tcW w:w="1156" w:type="dxa"/>
             <w:shd w:val="clear" w:color="auto" w:fill="A4C2F4"/>
             <w:tcMar>
               <w:top w:w="100" w:type="dxa"/>
@@ -3152,7 +3180,7 @@
         </w:tc>
         <w:tc>
           <w:tcPr>
-            <w:tcW w:w="1440" w:type="dxa"/>
+            <w:tcW w:w="4798" w:type="dxa"/>
             <w:shd w:val="clear" w:color="auto" w:fill="auto"/>
             <w:tcMar>
               <w:top w:w="100" w:type="dxa"/>
@@ -3174,74 +3202,25 @@
                 <w:sz w:val="24"/>
                 <w:szCs w:val="24"/>
               </w:rPr>
-              <w:t>Glasses have a speaker to play any audio (mp3 files are received from the machine learning models).</w:t>
-            </w:r>
-          </w:p>
-        </w:tc>
-        <w:tc>
-          <w:tcPr>
-            <w:tcW w:w="1260" w:type="dxa"/>
-            <w:shd w:val="clear" w:color="auto" w:fill="A4C2F4"/>
-            <w:tcMar>
-              <w:top w:w="100" w:type="dxa"/>
-              <w:left w:w="100" w:type="dxa"/>
-              <w:bottom w:w="100" w:type="dxa"/>
-              <w:right w:w="100" w:type="dxa"/>
-            </w:tcMar>
-          </w:tcPr>
-          <w:p>
-            <w:pPr>
-              <w:spacing w:line="308" w:lineRule="auto"/>
+              <w:t>The ECU</w:t>
+            </w:r>
+            <w:r>
               <w:rPr>
                 <w:sz w:val="24"/>
                 <w:szCs w:val="24"/>
               </w:rPr>
-            </w:pPr>
-            <w:r>
-              <w:rPr>
-                <w:b/>
-              </w:rPr>
-              <w:t>Mapping</w:t>
-            </w:r>
-          </w:p>
-        </w:tc>
-        <w:tc>
-          <w:tcPr>
-            <w:tcW w:w="1620" w:type="dxa"/>
-            <w:shd w:val="clear" w:color="auto" w:fill="auto"/>
-            <w:tcMar>
-              <w:top w:w="100" w:type="dxa"/>
-              <w:left w:w="100" w:type="dxa"/>
-              <w:bottom w:w="100" w:type="dxa"/>
-              <w:right w:w="100" w:type="dxa"/>
-            </w:tcMar>
-          </w:tcPr>
-          <w:p>
-            <w:pPr>
-              <w:widowControl w:val="0"/>
-              <w:spacing w:line="240" w:lineRule="auto"/>
-              <w:rPr>
-                <w:sz w:val="24"/>
-                <w:szCs w:val="24"/>
-              </w:rPr>
-            </w:pPr>
-            <w:r>
-              <w:rPr>
-                <w:sz w:val="24"/>
-                <w:szCs w:val="24"/>
-              </w:rPr>
-              <w:t>Glasses can speak.</w:t>
+              <w:t xml:space="preserve"> shall have a camera that supports real-time capturing.</w:t>
             </w:r>
           </w:p>
         </w:tc>
       </w:tr>
       <w:tr>
         <w:trPr>
-          <w:trHeight w:val="520"/>
+          <w:trHeight w:val="501"/>
         </w:trPr>
         <w:tc>
           <w:tcPr>
-            <w:tcW w:w="975" w:type="dxa"/>
+            <w:tcW w:w="962" w:type="dxa"/>
             <w:shd w:val="clear" w:color="auto" w:fill="A4C2F4"/>
             <w:tcMar>
               <w:top w:w="100" w:type="dxa"/>
@@ -3259,17 +3238,19 @@
                 <w:b/>
               </w:rPr>
             </w:pPr>
+            <w:proofErr w:type="spellStart"/>
             <w:r>
               <w:rPr>
                 <w:b/>
               </w:rPr>
               <w:t>Req_ID</w:t>
             </w:r>
-          </w:p>
-        </w:tc>
-        <w:tc>
-          <w:tcPr>
-            <w:tcW w:w="3059" w:type="dxa"/>
+            <w:proofErr w:type="spellEnd"/>
+          </w:p>
+        </w:tc>
+        <w:tc>
+          <w:tcPr>
+            <w:tcW w:w="3020" w:type="dxa"/>
             <w:shd w:val="clear" w:color="auto" w:fill="auto"/>
             <w:tcMar>
               <w:top w:w="100" w:type="dxa"/>
@@ -3285,13 +3266,19 @@
               <w:jc w:val="center"/>
             </w:pPr>
             <w:r>
-              <w:t>PO_SAG_CR_GLASSES_007-V1.0</w:t>
-            </w:r>
-          </w:p>
-        </w:tc>
-        <w:tc>
-          <w:tcPr>
-            <w:tcW w:w="1171" w:type="dxa"/>
+              <w:t>PO_SAG_CR_</w:t>
+            </w:r>
+            <w:r>
+              <w:t>THE ECU</w:t>
+            </w:r>
+            <w:r>
+              <w:t>_007-V1.0</w:t>
+            </w:r>
+          </w:p>
+        </w:tc>
+        <w:tc>
+          <w:tcPr>
+            <w:tcW w:w="1156" w:type="dxa"/>
             <w:shd w:val="clear" w:color="auto" w:fill="A4C2F4"/>
             <w:tcMar>
               <w:top w:w="100" w:type="dxa"/>
@@ -3319,7 +3306,7 @@
         </w:tc>
         <w:tc>
           <w:tcPr>
-            <w:tcW w:w="1440" w:type="dxa"/>
+            <w:tcW w:w="4798" w:type="dxa"/>
             <w:shd w:val="clear" w:color="auto" w:fill="auto"/>
             <w:tcMar>
               <w:top w:w="100" w:type="dxa"/>
@@ -3341,75 +3328,25 @@
                 <w:sz w:val="24"/>
                 <w:szCs w:val="24"/>
               </w:rPr>
-              <w:t>Glasses have a microphone through which it receives voice commands.</w:t>
-            </w:r>
-          </w:p>
-        </w:tc>
-        <w:tc>
-          <w:tcPr>
-            <w:tcW w:w="1260" w:type="dxa"/>
-            <w:shd w:val="clear" w:color="auto" w:fill="A4C2F4"/>
-            <w:tcMar>
-              <w:top w:w="100" w:type="dxa"/>
-              <w:left w:w="100" w:type="dxa"/>
-              <w:bottom w:w="100" w:type="dxa"/>
-              <w:right w:w="100" w:type="dxa"/>
-            </w:tcMar>
-          </w:tcPr>
-          <w:p>
-            <w:pPr>
-              <w:spacing w:line="308" w:lineRule="auto"/>
-              <w:rPr>
-                <w:b/>
+              <w:t>The ECU</w:t>
+            </w:r>
+            <w:r>
+              <w:rPr>
                 <w:sz w:val="24"/>
                 <w:szCs w:val="24"/>
               </w:rPr>
-            </w:pPr>
-            <w:r>
-              <w:rPr>
-                <w:b/>
-              </w:rPr>
-              <w:t>Mapping</w:t>
-            </w:r>
-          </w:p>
-        </w:tc>
-        <w:tc>
-          <w:tcPr>
-            <w:tcW w:w="1620" w:type="dxa"/>
-            <w:shd w:val="clear" w:color="auto" w:fill="auto"/>
-            <w:tcMar>
-              <w:top w:w="100" w:type="dxa"/>
-              <w:left w:w="100" w:type="dxa"/>
-              <w:bottom w:w="100" w:type="dxa"/>
-              <w:right w:w="100" w:type="dxa"/>
-            </w:tcMar>
-          </w:tcPr>
-          <w:p>
-            <w:pPr>
-              <w:widowControl w:val="0"/>
-              <w:spacing w:line="240" w:lineRule="auto"/>
-              <w:rPr>
-                <w:sz w:val="24"/>
-                <w:szCs w:val="24"/>
-              </w:rPr>
-            </w:pPr>
-            <w:r>
-              <w:rPr>
-                <w:sz w:val="24"/>
-                <w:szCs w:val="24"/>
-              </w:rPr>
-              <w:t>Glasses support the voice command</w:t>
+              <w:t xml:space="preserve"> shall have a microphone through which it receives voice commands.</w:t>
             </w:r>
           </w:p>
         </w:tc>
       </w:tr>
       <w:tr>
         <w:trPr>
-          <w:trHeight w:val="2010"/>
+          <w:trHeight w:val="617"/>
         </w:trPr>
         <w:tc>
           <w:tcPr>
-            <w:tcW w:w="975" w:type="dxa"/>
+            <w:tcW w:w="962" w:type="dxa"/>
             <w:shd w:val="clear" w:color="auto" w:fill="A4C2F4"/>
             <w:tcMar>
               <w:top w:w="100" w:type="dxa"/>
@@ -3427,17 +3364,19 @@
                 <w:b/>
               </w:rPr>
             </w:pPr>
+            <w:proofErr w:type="spellStart"/>
             <w:r>
               <w:rPr>
                 <w:b/>
               </w:rPr>
               <w:t>Req_ID</w:t>
             </w:r>
-          </w:p>
-        </w:tc>
-        <w:tc>
-          <w:tcPr>
-            <w:tcW w:w="3059" w:type="dxa"/>
+            <w:proofErr w:type="spellEnd"/>
+          </w:p>
+        </w:tc>
+        <w:tc>
+          <w:tcPr>
+            <w:tcW w:w="3020" w:type="dxa"/>
             <w:shd w:val="clear" w:color="auto" w:fill="auto"/>
             <w:tcMar>
               <w:top w:w="100" w:type="dxa"/>
@@ -3453,13 +3392,19 @@
               <w:jc w:val="center"/>
             </w:pPr>
             <w:r>
-              <w:t>PO_SAG_CR_GLASSES_008-V1.2</w:t>
-            </w:r>
-          </w:p>
-        </w:tc>
-        <w:tc>
-          <w:tcPr>
-            <w:tcW w:w="1171" w:type="dxa"/>
+              <w:t>PO_SAG_CR_</w:t>
+            </w:r>
+            <w:r>
+              <w:t>THE ECU</w:t>
+            </w:r>
+            <w:r>
+              <w:t>_008-V1.2</w:t>
+            </w:r>
+          </w:p>
+        </w:tc>
+        <w:tc>
+          <w:tcPr>
+            <w:tcW w:w="1156" w:type="dxa"/>
             <w:shd w:val="clear" w:color="auto" w:fill="A4C2F4"/>
             <w:tcMar>
               <w:top w:w="100" w:type="dxa"/>
@@ -3487,7 +3432,7 @@
         </w:tc>
         <w:tc>
           <w:tcPr>
-            <w:tcW w:w="1440" w:type="dxa"/>
+            <w:tcW w:w="4798" w:type="dxa"/>
             <w:shd w:val="clear" w:color="auto" w:fill="auto"/>
             <w:tcMar>
               <w:top w:w="100" w:type="dxa"/>
@@ -3509,74 +3454,25 @@
                 <w:sz w:val="24"/>
                 <w:szCs w:val="24"/>
               </w:rPr>
-              <w:t>Voltage and temperature level can be tracked.</w:t>
-            </w:r>
-          </w:p>
-        </w:tc>
-        <w:tc>
-          <w:tcPr>
-            <w:tcW w:w="1260" w:type="dxa"/>
-            <w:shd w:val="clear" w:color="auto" w:fill="A4C2F4"/>
-            <w:tcMar>
-              <w:top w:w="100" w:type="dxa"/>
-              <w:left w:w="100" w:type="dxa"/>
-              <w:bottom w:w="100" w:type="dxa"/>
-              <w:right w:w="100" w:type="dxa"/>
-            </w:tcMar>
-          </w:tcPr>
-          <w:p>
-            <w:pPr>
-              <w:spacing w:line="308" w:lineRule="auto"/>
+              <w:t>The ECU</w:t>
+            </w:r>
+            <w:r>
               <w:rPr>
                 <w:sz w:val="24"/>
                 <w:szCs w:val="24"/>
               </w:rPr>
-            </w:pPr>
-            <w:r>
-              <w:rPr>
-                <w:b/>
-              </w:rPr>
-              <w:t>Mapping</w:t>
-            </w:r>
-          </w:p>
-        </w:tc>
-        <w:tc>
-          <w:tcPr>
-            <w:tcW w:w="1620" w:type="dxa"/>
-            <w:shd w:val="clear" w:color="auto" w:fill="auto"/>
-            <w:tcMar>
-              <w:top w:w="100" w:type="dxa"/>
-              <w:left w:w="100" w:type="dxa"/>
-              <w:bottom w:w="100" w:type="dxa"/>
-              <w:right w:w="100" w:type="dxa"/>
-            </w:tcMar>
-          </w:tcPr>
-          <w:p>
-            <w:pPr>
-              <w:widowControl w:val="0"/>
-              <w:spacing w:line="240" w:lineRule="auto"/>
-              <w:rPr>
-                <w:sz w:val="24"/>
-                <w:szCs w:val="24"/>
-              </w:rPr>
-            </w:pPr>
-            <w:r>
-              <w:rPr>
-                <w:sz w:val="24"/>
-                <w:szCs w:val="24"/>
-              </w:rPr>
-              <w:t xml:space="preserve">ECU protection and maintenance. </w:t>
+              <w:t xml:space="preserve"> shall have headphones to play any audio.</w:t>
             </w:r>
           </w:p>
         </w:tc>
       </w:tr>
       <w:tr>
         <w:trPr>
-          <w:trHeight w:val="520"/>
+          <w:trHeight w:val="501"/>
         </w:trPr>
         <w:tc>
           <w:tcPr>
-            <w:tcW w:w="975" w:type="dxa"/>
+            <w:tcW w:w="962" w:type="dxa"/>
             <w:shd w:val="clear" w:color="auto" w:fill="A4C2F4"/>
             <w:tcMar>
               <w:top w:w="100" w:type="dxa"/>
@@ -3594,18 +3490,19 @@
                 <w:b/>
               </w:rPr>
             </w:pPr>
-            <w:r>
-              <w:rPr>
-                <w:b/>
-              </w:rPr>
-              <w:lastRenderedPageBreak/>
+            <w:proofErr w:type="spellStart"/>
+            <w:r>
+              <w:rPr>
+                <w:b/>
+              </w:rPr>
               <w:t>Req_ID</w:t>
             </w:r>
-          </w:p>
-        </w:tc>
-        <w:tc>
-          <w:tcPr>
-            <w:tcW w:w="3059" w:type="dxa"/>
+            <w:proofErr w:type="spellEnd"/>
+          </w:p>
+        </w:tc>
+        <w:tc>
+          <w:tcPr>
+            <w:tcW w:w="3020" w:type="dxa"/>
             <w:shd w:val="clear" w:color="auto" w:fill="auto"/>
             <w:tcMar>
               <w:top w:w="100" w:type="dxa"/>
@@ -3621,13 +3518,19 @@
               <w:jc w:val="center"/>
             </w:pPr>
             <w:r>
-              <w:t>PO_SAG_CR_GLASSES_009-V1.1</w:t>
-            </w:r>
-          </w:p>
-        </w:tc>
-        <w:tc>
-          <w:tcPr>
-            <w:tcW w:w="1171" w:type="dxa"/>
+              <w:t>PO_SAG_CR_</w:t>
+            </w:r>
+            <w:r>
+              <w:t>THE ECU</w:t>
+            </w:r>
+            <w:r>
+              <w:t>_009-V1.1</w:t>
+            </w:r>
+          </w:p>
+        </w:tc>
+        <w:tc>
+          <w:tcPr>
+            <w:tcW w:w="1156" w:type="dxa"/>
             <w:shd w:val="clear" w:color="auto" w:fill="A4C2F4"/>
             <w:tcMar>
               <w:top w:w="100" w:type="dxa"/>
@@ -3655,7 +3558,7 @@
         </w:tc>
         <w:tc>
           <w:tcPr>
-            <w:tcW w:w="1440" w:type="dxa"/>
+            <w:tcW w:w="4798" w:type="dxa"/>
             <w:shd w:val="clear" w:color="auto" w:fill="auto"/>
             <w:tcMar>
               <w:top w:w="100" w:type="dxa"/>
@@ -3677,240 +3580,7 @@
                 <w:sz w:val="24"/>
                 <w:szCs w:val="24"/>
               </w:rPr>
-              <w:t xml:space="preserve"> DC fan used to decrease heat.</w:t>
-            </w:r>
-          </w:p>
-        </w:tc>
-        <w:tc>
-          <w:tcPr>
-            <w:tcW w:w="1260" w:type="dxa"/>
-            <w:shd w:val="clear" w:color="auto" w:fill="A4C2F4"/>
-            <w:tcMar>
-              <w:top w:w="100" w:type="dxa"/>
-              <w:left w:w="100" w:type="dxa"/>
-              <w:bottom w:w="100" w:type="dxa"/>
-              <w:right w:w="100" w:type="dxa"/>
-            </w:tcMar>
-          </w:tcPr>
-          <w:p>
-            <w:pPr>
-              <w:spacing w:line="308" w:lineRule="auto"/>
-              <w:rPr>
-                <w:sz w:val="24"/>
-                <w:szCs w:val="24"/>
-              </w:rPr>
-            </w:pPr>
-            <w:r>
-              <w:rPr>
-                <w:b/>
-              </w:rPr>
-              <w:t>Mapping</w:t>
-            </w:r>
-          </w:p>
-        </w:tc>
-        <w:tc>
-          <w:tcPr>
-            <w:tcW w:w="1620" w:type="dxa"/>
-            <w:shd w:val="clear" w:color="auto" w:fill="auto"/>
-            <w:tcMar>
-              <w:top w:w="100" w:type="dxa"/>
-              <w:left w:w="100" w:type="dxa"/>
-              <w:bottom w:w="100" w:type="dxa"/>
-              <w:right w:w="100" w:type="dxa"/>
-            </w:tcMar>
-          </w:tcPr>
-          <w:p>
-            <w:pPr>
-              <w:widowControl w:val="0"/>
-              <w:spacing w:line="240" w:lineRule="auto"/>
-              <w:rPr>
-                <w:sz w:val="24"/>
-                <w:szCs w:val="24"/>
-              </w:rPr>
-            </w:pPr>
-            <w:r>
-              <w:rPr>
-                <w:sz w:val="24"/>
-                <w:szCs w:val="24"/>
-              </w:rPr>
-              <w:t xml:space="preserve">ECU protection and maintenance. </w:t>
-            </w:r>
-          </w:p>
-        </w:tc>
-      </w:tr>
-      <w:tr>
-        <w:trPr>
-          <w:trHeight w:val="520"/>
-        </w:trPr>
-        <w:tc>
-          <w:tcPr>
-            <w:tcW w:w="975" w:type="dxa"/>
-            <w:shd w:val="clear" w:color="auto" w:fill="A4C2F4"/>
-            <w:tcMar>
-              <w:top w:w="100" w:type="dxa"/>
-              <w:left w:w="100" w:type="dxa"/>
-              <w:bottom w:w="100" w:type="dxa"/>
-              <w:right w:w="100" w:type="dxa"/>
-            </w:tcMar>
-          </w:tcPr>
-          <w:p>
-            <w:pPr>
-              <w:widowControl w:val="0"/>
-              <w:spacing w:line="240" w:lineRule="auto"/>
-              <w:jc w:val="center"/>
-              <w:rPr>
-                <w:b/>
-              </w:rPr>
-            </w:pPr>
-            <w:r>
-              <w:rPr>
-                <w:b/>
-              </w:rPr>
-              <w:t>Req_ID</w:t>
-            </w:r>
-          </w:p>
-        </w:tc>
-        <w:tc>
-          <w:tcPr>
-            <w:tcW w:w="3059" w:type="dxa"/>
-            <w:shd w:val="clear" w:color="auto" w:fill="auto"/>
-            <w:tcMar>
-              <w:top w:w="100" w:type="dxa"/>
-              <w:left w:w="100" w:type="dxa"/>
-              <w:bottom w:w="100" w:type="dxa"/>
-              <w:right w:w="100" w:type="dxa"/>
-            </w:tcMar>
-          </w:tcPr>
-          <w:p>
-            <w:pPr>
-              <w:widowControl w:val="0"/>
-              <w:spacing w:line="240" w:lineRule="auto"/>
-              <w:jc w:val="center"/>
-            </w:pPr>
-            <w:r>
-              <w:t>PO_SAG_CR_GLASSES_010-V1.2</w:t>
-            </w:r>
-          </w:p>
-        </w:tc>
-        <w:tc>
-          <w:tcPr>
-            <w:tcW w:w="1171" w:type="dxa"/>
-            <w:shd w:val="clear" w:color="auto" w:fill="A4C2F4"/>
-            <w:tcMar>
-              <w:top w:w="100" w:type="dxa"/>
-              <w:left w:w="100" w:type="dxa"/>
-              <w:bottom w:w="100" w:type="dxa"/>
-              <w:right w:w="100" w:type="dxa"/>
-            </w:tcMar>
-          </w:tcPr>
-          <w:p>
-            <w:pPr>
-              <w:widowControl w:val="0"/>
-              <w:spacing w:line="240" w:lineRule="auto"/>
-              <w:jc w:val="center"/>
-              <w:rPr>
-                <w:b/>
-              </w:rPr>
-            </w:pPr>
-            <w:r>
-              <w:rPr>
-                <w:b/>
-              </w:rPr>
-              <w:t>Mapping</w:t>
-            </w:r>
-          </w:p>
-        </w:tc>
-        <w:tc>
-          <w:tcPr>
-            <w:tcW w:w="1440" w:type="dxa"/>
-            <w:shd w:val="clear" w:color="auto" w:fill="auto"/>
-            <w:tcMar>
-              <w:top w:w="100" w:type="dxa"/>
-              <w:left w:w="100" w:type="dxa"/>
-              <w:bottom w:w="100" w:type="dxa"/>
-              <w:right w:w="100" w:type="dxa"/>
-            </w:tcMar>
-          </w:tcPr>
-          <w:p>
-            <w:pPr>
-              <w:spacing w:line="308" w:lineRule="auto"/>
-              <w:rPr>
-                <w:sz w:val="24"/>
-                <w:szCs w:val="24"/>
-              </w:rPr>
-            </w:pPr>
-            <w:r>
-              <w:rPr>
-                <w:sz w:val="24"/>
-                <w:szCs w:val="24"/>
-              </w:rPr>
-              <w:t>Generate a customized OS with specific configurations.</w:t>
-            </w:r>
-          </w:p>
-          <w:p>
-            <w:pPr>
-              <w:spacing w:line="308" w:lineRule="auto"/>
-              <w:rPr>
-                <w:sz w:val="24"/>
-                <w:szCs w:val="24"/>
-              </w:rPr>
-            </w:pPr>
-          </w:p>
-        </w:tc>
-        <w:tc>
-          <w:tcPr>
-            <w:tcW w:w="1260" w:type="dxa"/>
-            <w:shd w:val="clear" w:color="auto" w:fill="A4C2F4"/>
-            <w:tcMar>
-              <w:top w:w="100" w:type="dxa"/>
-              <w:left w:w="100" w:type="dxa"/>
-              <w:bottom w:w="100" w:type="dxa"/>
-              <w:right w:w="100" w:type="dxa"/>
-            </w:tcMar>
-          </w:tcPr>
-          <w:p>
-            <w:pPr>
-              <w:spacing w:line="308" w:lineRule="auto"/>
-              <w:rPr>
-                <w:b/>
-                <w:sz w:val="24"/>
-                <w:szCs w:val="24"/>
-              </w:rPr>
-            </w:pPr>
-            <w:r>
-              <w:rPr>
-                <w:b/>
-              </w:rPr>
-              <w:t>Mapping</w:t>
-            </w:r>
-          </w:p>
-        </w:tc>
-        <w:tc>
-          <w:tcPr>
-            <w:tcW w:w="1620" w:type="dxa"/>
-            <w:shd w:val="clear" w:color="auto" w:fill="auto"/>
-            <w:tcMar>
-              <w:top w:w="100" w:type="dxa"/>
-              <w:left w:w="100" w:type="dxa"/>
-              <w:bottom w:w="100" w:type="dxa"/>
-              <w:right w:w="100" w:type="dxa"/>
-            </w:tcMar>
-          </w:tcPr>
-          <w:p>
-            <w:pPr>
-              <w:widowControl w:val="0"/>
-              <w:spacing w:line="240" w:lineRule="auto"/>
-              <w:rPr>
-                <w:sz w:val="24"/>
-                <w:szCs w:val="24"/>
-              </w:rPr>
-            </w:pPr>
-            <w:r>
-              <w:rPr>
-                <w:sz w:val="24"/>
-                <w:szCs w:val="24"/>
-              </w:rPr>
-              <w:t>The glasses’ OS is a real time OS.</w:t>
+              <w:t>The ECU shall decrease heat using a DC fan.</w:t>
             </w:r>
           </w:p>
         </w:tc>
@@ -3935,7 +3605,7 @@
 </file>
 
 <file path=word/numbering.xml><?xml version="1.0" encoding="utf-8"?>
-<w:numbering xmlns:wpc="http://schemas.microsoft.com/office/word/2010/wordprocessingCanvas" xmlns:cx="http://schemas.microsoft.com/office/drawing/2014/chartex" xmlns:cx1="http://schemas.microsoft.com/office/drawing/2015/9/8/chartex" xmlns:cx2="http://schemas.microsoft.com/office/drawing/2015/10/21/chartex" xmlns:cx3="http://schemas.microsoft.com/office/drawing/2016/5/9/chartex" xmlns:cx4="http://schemas.microsoft.com/office/drawing/2016/5/10/chartex" xmlns:cx5="http://schemas.microsoft.com/office/drawing/2016/5/11/chartex" xmlns:cx6="http://schemas.microsoft.com/office/drawing/2016/5/12/chartex" xmlns:cx7="http://schemas.microsoft.com/office/drawing/2016/5/13/chartex" xmlns:cx8="http://schemas.microsoft.com/office/drawing/2016/5/14/chartex" xmlns:mc="http://schemas.openxmlformats.org/markup-compatibility/2006" xmlns:aink="http://schemas.microsoft.com/office/drawing/2016/ink" xmlns:am3d="http://schemas.microsoft.com/office/drawing/2017/model3d" xmlns:o="urn:schemas-microsoft-com:office:office" xmlns:oel="http://schemas.microsoft.com/office/2019/extlst" xmlns:r="http://schemas.openxmlformats.org/officeDocument/2006/relationships" xmlns:m="http://schemas.openxmlformats.org/officeDocument/2006/math" xmlns:v="urn:schemas-microsoft-com:vml" xmlns:wp14="http://schemas.microsoft.com/office/word/2010/wordprocessingDrawing" xmlns:wp="http://schemas.openxmlformats.org/drawingml/2006/wordprocessingDrawing" xmlns:w10="urn:schemas-microsoft-com:office:word" xmlns:w="http://schemas.openxmlformats.org/wordprocessingml/2006/main" xmlns:w14="http://schemas.microsoft.com/office/word/2010/wordml" xmlns:w15="http://schemas.microsoft.com/office/word/2012/wordml" xmlns:w16cex="http://schemas.microsoft.com/office/word/2018/wordml/cex" xmlns:w16cid="http://schemas.microsoft.com/office/word/2016/wordml/cid" xmlns:w16="http://schemas.microsoft.com/office/word/2018/wordml" xmlns:w16sdtdh="http://schemas.microsoft.com/office/word/2020/wordml/sdtdatahash" xmlns:w16se="http://schemas.microsoft.com/office/word/2015/wordml/symex" xmlns:wpg="http://schemas.microsoft.com/office/word/2010/wordprocessingGroup" xmlns:wpi="http://schemas.microsoft.com/office/word/2010/wordprocessingInk" xmlns:wne="http://schemas.microsoft.com/office/word/2006/wordml" xmlns:wps="http://schemas.microsoft.com/office/word/2010/wordprocessingShape" mc:Ignorable="w14 w15 w16se w16cid w16 w16cex w16sdtdh wp14">
+<w:numbering xmlns:wpc="http://schemas.microsoft.com/office/word/2010/wordprocessingCanvas" xmlns:mc="http://schemas.openxmlformats.org/markup-compatibility/2006" xmlns:o="urn:schemas-microsoft-com:office:office" xmlns:r="http://schemas.openxmlformats.org/officeDocument/2006/relationships" xmlns:m="http://schemas.openxmlformats.org/officeDocument/2006/math" xmlns:v="urn:schemas-microsoft-com:vml" xmlns:wp14="http://schemas.microsoft.com/office/word/2010/wordprocessingDrawing" xmlns:wp="http://schemas.openxmlformats.org/drawingml/2006/wordprocessingDrawing" xmlns:w10="urn:schemas-microsoft-com:office:word" xmlns:w="http://schemas.openxmlformats.org/wordprocessingml/2006/main" xmlns:w14="http://schemas.microsoft.com/office/word/2010/wordml" xmlns:w15="http://schemas.microsoft.com/office/word/2012/wordml" xmlns:wpg="http://schemas.microsoft.com/office/word/2010/wordprocessingGroup" xmlns:wpi="http://schemas.microsoft.com/office/word/2010/wordprocessingInk" xmlns:wne="http://schemas.microsoft.com/office/word/2006/wordml" xmlns:wps="http://schemas.microsoft.com/office/word/2010/wordprocessingShape" mc:Ignorable="w14 w15 wp14">
   <w:abstractNum w:abstractNumId="0" w15:restartNumberingAfterBreak="0">
     <w:nsid w:val="0AA62D3A"/>
     <w:multiLevelType w:val="hybridMultilevel"/>
@@ -4249,20 +3919,20 @@
       </w:pPr>
     </w:lvl>
   </w:abstractNum>
-  <w:num w:numId="1" w16cid:durableId="1713338690">
+  <w:num w:numId="1">
     <w:abstractNumId w:val="0"/>
   </w:num>
-  <w:num w:numId="2" w16cid:durableId="127749433">
+  <w:num w:numId="2">
     <w:abstractNumId w:val="1"/>
   </w:num>
-  <w:num w:numId="3" w16cid:durableId="508522240">
+  <w:num w:numId="3">
     <w:abstractNumId w:val="2"/>
   </w:num>
 </w:numbering>
 </file>
 
 <file path=word/styles.xml><?xml version="1.0" encoding="utf-8"?>
-<w:styles xmlns:mc="http://schemas.openxmlformats.org/markup-compatibility/2006" xmlns:r="http://schemas.openxmlformats.org/officeDocument/2006/relationships" xmlns:w="http://schemas.openxmlformats.org/wordprocessingml/2006/main" xmlns:w14="http://schemas.microsoft.com/office/word/2010/wordml" xmlns:w15="http://schemas.microsoft.com/office/word/2012/wordml" xmlns:w16cex="http://schemas.microsoft.com/office/word/2018/wordml/cex" xmlns:w16cid="http://schemas.microsoft.com/office/word/2016/wordml/cid" xmlns:w16="http://schemas.microsoft.com/office/word/2018/wordml" xmlns:w16sdtdh="http://schemas.microsoft.com/office/word/2020/wordml/sdtdatahash" xmlns:w16se="http://schemas.microsoft.com/office/word/2015/wordml/symex" mc:Ignorable="w14 w15 w16se w16cid w16 w16cex w16sdtdh">
+<w:styles xmlns:mc="http://schemas.openxmlformats.org/markup-compatibility/2006" xmlns:r="http://schemas.openxmlformats.org/officeDocument/2006/relationships" xmlns:w="http://schemas.openxmlformats.org/wordprocessingml/2006/main" xmlns:w14="http://schemas.microsoft.com/office/word/2010/wordml" xmlns:w15="http://schemas.microsoft.com/office/word/2012/wordml" mc:Ignorable="w14 w15">
   <w:docDefaults>
     <w:rPrDefault>
       <w:rPr>
@@ -4278,7 +3948,7 @@
       </w:pPr>
     </w:pPrDefault>
   </w:docDefaults>
-  <w:latentStyles w:defLockedState="0" w:defUIPriority="99" w:defSemiHidden="0" w:defUnhideWhenUsed="0" w:defQFormat="0" w:count="376">
+  <w:latentStyles w:defLockedState="0" w:defUIPriority="99" w:defSemiHidden="0" w:defUnhideWhenUsed="0" w:defQFormat="0" w:count="371">
     <w:lsdException w:name="Normal" w:uiPriority="0" w:qFormat="1"/>
     <w:lsdException w:name="heading 1" w:uiPriority="9" w:qFormat="1"/>
     <w:lsdException w:name="heading 2" w:semiHidden="1" w:uiPriority="9" w:unhideWhenUsed="1" w:qFormat="1"/>
@@ -4650,15 +4320,11 @@
     <w:lsdException w:name="List Table 5 Dark Accent 6" w:uiPriority="50"/>
     <w:lsdException w:name="List Table 6 Colorful Accent 6" w:uiPriority="51"/>
     <w:lsdException w:name="List Table 7 Colorful Accent 6" w:uiPriority="52"/>
-    <w:lsdException w:name="Mention" w:semiHidden="1" w:unhideWhenUsed="1"/>
-    <w:lsdException w:name="Smart Hyperlink" w:semiHidden="1" w:unhideWhenUsed="1"/>
-    <w:lsdException w:name="Hashtag" w:semiHidden="1" w:unhideWhenUsed="1"/>
-    <w:lsdException w:name="Unresolved Mention" w:semiHidden="1" w:unhideWhenUsed="1"/>
-    <w:lsdException w:name="Smart Link" w:semiHidden="1" w:unhideWhenUsed="1"/>
   </w:latentStyles>
   <w:style w:type="paragraph" w:default="1" w:styleId="Normal">
     <w:name w:val="Normal"/>
     <w:qFormat/>
+    <w:rsid w:val="00CE0CEA"/>
   </w:style>
   <w:style w:type="paragraph" w:styleId="Heading1">
     <w:name w:val="heading 1"/>
@@ -5002,7 +4668,6 @@
     <w:name w:val="Hyperlink"/>
     <w:basedOn w:val="DefaultParagraphFont"/>
     <w:uiPriority w:val="99"/>
-    <w:semiHidden/>
     <w:unhideWhenUsed/>
     <w:rsid w:val="009D7A44"/>
     <w:rPr>
@@ -5026,6 +4691,18 @@
       <w:color w:val="800080" w:themeColor="followedHyperlink"/>
       <w:u w:val="single"/>
     </w:rPr>
+  </w:style>
+  <w:style w:type="paragraph" w:styleId="TOC1">
+    <w:name w:val="toc 1"/>
+    <w:basedOn w:val="Normal"/>
+    <w:next w:val="Normal"/>
+    <w:autoRedefine/>
+    <w:uiPriority w:val="39"/>
+    <w:unhideWhenUsed/>
+    <w:rsid w:val="00DA33E6"/>
+    <w:pPr>
+      <w:spacing w:after="100"/>
+    </w:pPr>
   </w:style>
 </w:styles>
 </file>
@@ -5356,6 +5033,10 @@
 </go:gDocsCustomXmlDataStorage>
 </file>
 
+<file path=customXml/item2.xml><?xml version="1.0" encoding="utf-8"?>
+<b:Sources xmlns:b="http://schemas.openxmlformats.org/officeDocument/2006/bibliography" xmlns="http://schemas.openxmlformats.org/officeDocument/2006/bibliography" SelectedStyle="\APASixthEditionOfficeOnline.xsl" StyleName="APA" Version="6"/>
+</file>
+
 <file path=customXml/itemProps1.xml><?xml version="1.0" encoding="utf-8"?>
 <ds:datastoreItem xmlns:ds="http://schemas.openxmlformats.org/officeDocument/2006/customXml" ds:itemID="{11111111-1234-1234-1234-123412341234}">
   <ds:schemaRefs>
@@ -5363,4 +5044,12 @@
     <ds:schemaRef ds:uri="http://schemas.openxmlformats.org/officeDocument/2006/relationships"/>
   </ds:schemaRefs>
 </ds:datastoreItem>
+</file>
+
+<file path=customXml/itemProps2.xml><?xml version="1.0" encoding="utf-8"?>
+<ds:datastoreItem xmlns:ds="http://schemas.openxmlformats.org/officeDocument/2006/customXml" ds:itemID="{246EAF11-F2A9-481C-BF97-ADEAF698BFC7}">
+  <ds:schemaRefs>
+    <ds:schemaRef ds:uri="http://schemas.openxmlformats.org/officeDocument/2006/bibliography"/>
+  </ds:schemaRefs>
+</ds:datastoreItem>
 </file>
</xml_diff>